<commit_message>
Minor typos fixed in docx and pdf
</commit_message>
<xml_diff>
--- a/Deal_Obligations/Deal_Obligations.docx
+++ b/Deal_Obligations/Deal_Obligations.docx
@@ -639,6 +639,13 @@
       </w:r>
     </w:p>
     <w:p>
+      <w:pPr>
+        <w:pStyle w:val="Compact"/>
+        <w:numPr>
+          <w:numId w:val="1005"/>
+          <w:ilvl w:val="0"/>
+        </w:numPr>
+      </w:pPr>
       <w:hyperlink r:id="rId35">
         <w:r>
           <w:rPr>
@@ -650,9 +657,15 @@
       <w:r>
         <w:t xml:space="preserve">.</w:t>
       </w:r>
-      <w:r>
-        <w:t xml:space="preserve"> </w:t>
-      </w:r>
+    </w:p>
+    <w:p>
+      <w:pPr>
+        <w:pStyle w:val="Compact"/>
+        <w:numPr>
+          <w:numId w:val="1005"/>
+          <w:ilvl w:val="0"/>
+        </w:numPr>
+      </w:pPr>
       <w:hyperlink r:id="rId36">
         <w:r>
           <w:rPr>
@@ -662,7 +675,7 @@
         </w:r>
       </w:hyperlink>
       <w:r>
-        <w:t xml:space="preserve">).</w:t>
+        <w:t xml:space="preserve">.</w:t>
       </w:r>
     </w:p>
     <w:p>
@@ -906,7 +919,7 @@
     </w:p>
     <w:p>
       <w:r>
-        <w:t xml:space="preserve">DeMille took a my way or the highway approach because he felt that Goudal was not obeying his wishes. Was Goudal a mere puppet responding to the director’s pull of the strings, regardless of whether he pulled the right or the wrong string? Or was she called upon to give an artistic interpretation using her intelligence, experience, and artistry?</w:t>
+        <w:t xml:space="preserve">DeMille took a "my way or the highway" approach because he felt that Goudal was not obeying his wishes. Was Goudal a mere puppet responding to the director’s pull of the strings, regardless of whether he pulled the right or the wrong string? Or was she called upon to give an artistic interpretation using her intelligence, experience, and artistry?</w:t>
       </w:r>
     </w:p>
     <w:p>
@@ -1084,7 +1097,7 @@
       <w:pPr>
         <w:pStyle w:val="Compact"/>
         <w:numPr>
-          <w:numId w:val="1005"/>
+          <w:numId w:val="1006"/>
           <w:ilvl w:val="0"/>
         </w:numPr>
       </w:pPr>
@@ -1145,7 +1158,7 @@
       <w:pPr>
         <w:pStyle w:val="Compact"/>
         <w:numPr>
-          <w:numId w:val="1006"/>
+          <w:numId w:val="1007"/>
           <w:ilvl w:val="0"/>
         </w:numPr>
       </w:pPr>
@@ -1165,7 +1178,7 @@
       <w:pPr>
         <w:pStyle w:val="Compact"/>
         <w:numPr>
-          <w:numId w:val="1006"/>
+          <w:numId w:val="1007"/>
           <w:ilvl w:val="0"/>
         </w:numPr>
       </w:pPr>
@@ -1376,83 +1389,12 @@
       <w:pPr>
         <w:pStyle w:val="Compact"/>
         <w:numPr>
-          <w:numId w:val="1007"/>
+          <w:numId w:val="1008"/>
           <w:ilvl w:val="0"/>
         </w:numPr>
       </w:pPr>
       <w:r>
         <w:t xml:space="preserve">1/3 ($40k) on signing.</w:t>
-      </w:r>
-    </w:p>
-    <w:p>
-      <w:pPr>
-        <w:pStyle w:val="Compact"/>
-        <w:numPr>
-          <w:numId w:val="1007"/>
-          <w:ilvl w:val="0"/>
-        </w:numPr>
-      </w:pPr>
-      <w:r>
-        <w:t xml:space="preserve">1/3 ($40k) on delivery of the manuscript.</w:t>
-      </w:r>
-    </w:p>
-    <w:p>
-      <w:pPr>
-        <w:pStyle w:val="Compact"/>
-        <w:numPr>
-          <w:numId w:val="1007"/>
-          <w:ilvl w:val="0"/>
-        </w:numPr>
-      </w:pPr>
-      <w:r>
-        <w:t xml:space="preserve">1/3 ($40k) on publication.</w:t>
-      </w:r>
-    </w:p>
-    <w:p>
-      <w:r>
-        <w:t xml:space="preserve">(Sometimes these payments will be split into four parts or even five, with payment made on submission of "changes" to the manuscript, or payment made upon publication of the paperback in a hard-soft publishing deal.)</w:t>
-      </w:r>
-    </w:p>
-    <w:p>
-      <w:r>
-        <w:t xml:space="preserve">These payments will go to the author's agent, who extracts her 15% ($6,000), and then to the author's lawyer (if the author has one) who takes another 5% ($2,000).</w:t>
-      </w:r>
-    </w:p>
-    <w:p>
-      <w:r>
-        <w:rPr>
-          <w:b/>
-        </w:rPr>
-        <w:t xml:space="preserve">Now the question:</w:t>
-      </w:r>
-      <w:r>
-        <w:t xml:space="preserve"> </w:t>
-      </w:r>
-      <w:r>
-        <w:t xml:space="preserve">What happens if, after the first portion or portions of the advance are paid, the author turns in a manuscript which the publisher does not care for?</w:t>
-      </w:r>
-    </w:p>
-    <w:p>
-      <w:pPr>
-        <w:pStyle w:val="Heading2"/>
-      </w:pPr>
-      <w:bookmarkStart w:id="58" w:name="harcourt-brace-jovanovich-inc.-v.-goldwater-shadegg"/>
-      <w:bookmarkEnd w:id="58"/>
-      <w:r>
-        <w:rPr>
-          <w:i/>
-        </w:rPr>
-        <w:t xml:space="preserve">Harcourt Brace Jovanovich, Inc. v. Goldwater &amp; Shadegg</w:t>
-      </w:r>
-    </w:p>
-    <w:p>
-      <w:pPr>
-        <w:pStyle w:val="Heading6"/>
-      </w:pPr>
-      <w:bookmarkStart w:id="59" w:name="united-states-district-court-sdny-1982"/>
-      <w:bookmarkEnd w:id="59"/>
-      <w:r>
-        <w:t xml:space="preserve">United States District Court (SDNY 1982)</w:t>
       </w:r>
     </w:p>
     <w:p>
@@ -1460,6 +1402,77 @@
         <w:pStyle w:val="Compact"/>
         <w:numPr>
           <w:numId w:val="1008"/>
+          <w:ilvl w:val="0"/>
+        </w:numPr>
+      </w:pPr>
+      <w:r>
+        <w:t xml:space="preserve">1/3 ($40k) on delivery of the manuscript.</w:t>
+      </w:r>
+    </w:p>
+    <w:p>
+      <w:pPr>
+        <w:pStyle w:val="Compact"/>
+        <w:numPr>
+          <w:numId w:val="1008"/>
+          <w:ilvl w:val="0"/>
+        </w:numPr>
+      </w:pPr>
+      <w:r>
+        <w:t xml:space="preserve">1/3 ($40k) on publication.</w:t>
+      </w:r>
+    </w:p>
+    <w:p>
+      <w:r>
+        <w:t xml:space="preserve">(Sometimes these payments will be split into four parts or even five, with payment made on submission of "changes" to the manuscript, or payment made upon publication of the paperback in a hard-soft publishing deal.)</w:t>
+      </w:r>
+    </w:p>
+    <w:p>
+      <w:r>
+        <w:t xml:space="preserve">These payments will go to the author's agent, who extracts her 15% ($6,000), and then to the author's lawyer (if the author has one) who takes another 5% ($2,000).</w:t>
+      </w:r>
+    </w:p>
+    <w:p>
+      <w:r>
+        <w:rPr>
+          <w:b/>
+        </w:rPr>
+        <w:t xml:space="preserve">Now the question:</w:t>
+      </w:r>
+      <w:r>
+        <w:t xml:space="preserve"> </w:t>
+      </w:r>
+      <w:r>
+        <w:t xml:space="preserve">What happens if, after the first portion or portions of the advance are paid, the author turns in a manuscript which the publisher does not care for?</w:t>
+      </w:r>
+    </w:p>
+    <w:p>
+      <w:pPr>
+        <w:pStyle w:val="Heading2"/>
+      </w:pPr>
+      <w:bookmarkStart w:id="58" w:name="harcourt-brace-jovanovich-inc.-v.-goldwater-shadegg"/>
+      <w:bookmarkEnd w:id="58"/>
+      <w:r>
+        <w:rPr>
+          <w:i/>
+        </w:rPr>
+        <w:t xml:space="preserve">Harcourt Brace Jovanovich, Inc. v. Goldwater &amp; Shadegg</w:t>
+      </w:r>
+    </w:p>
+    <w:p>
+      <w:pPr>
+        <w:pStyle w:val="Heading6"/>
+      </w:pPr>
+      <w:bookmarkStart w:id="59" w:name="united-states-district-court-sdny-1982"/>
+      <w:bookmarkEnd w:id="59"/>
+      <w:r>
+        <w:t xml:space="preserve">United States District Court (SDNY 1982)</w:t>
+      </w:r>
+    </w:p>
+    <w:p>
+      <w:pPr>
+        <w:pStyle w:val="Compact"/>
+        <w:numPr>
+          <w:numId w:val="1009"/>
           <w:ilvl w:val="0"/>
         </w:numPr>
       </w:pPr>
@@ -1476,7 +1489,7 @@
       <w:pPr>
         <w:pStyle w:val="Compact"/>
         <w:numPr>
-          <w:numId w:val="1008"/>
+          <w:numId w:val="1009"/>
           <w:ilvl w:val="0"/>
         </w:numPr>
       </w:pPr>
@@ -1493,7 +1506,7 @@
       <w:pPr>
         <w:pStyle w:val="Compact"/>
         <w:numPr>
-          <w:numId w:val="1008"/>
+          <w:numId w:val="1009"/>
           <w:ilvl w:val="0"/>
         </w:numPr>
       </w:pPr>
@@ -1505,9 +1518,6 @@
           <w:t xml:space="preserve">Read about it at NYTimes</w:t>
         </w:r>
       </w:hyperlink>
-      <w:r>
-        <w:t xml:space="preserve">)</w:t>
-      </w:r>
     </w:p>
     <w:p>
       <w:pPr>
@@ -1952,247 +1962,6 @@
     <w:p>
       <w:r>
         <w:t xml:space="preserve">Goldwater's advance ($200,000, high for the late 1970s) was broken down as follows:</w:t>
-      </w:r>
-    </w:p>
-    <w:p>
-      <w:pPr>
-        <w:pStyle w:val="Compact"/>
-        <w:numPr>
-          <w:numId w:val="1009"/>
-          <w:ilvl w:val="0"/>
-        </w:numPr>
-      </w:pPr>
-      <w:r>
-        <w:t xml:space="preserve">$65,000 on signing;</w:t>
-      </w:r>
-    </w:p>
-    <w:p>
-      <w:pPr>
-        <w:pStyle w:val="Compact"/>
-        <w:numPr>
-          <w:numId w:val="1009"/>
-          <w:ilvl w:val="0"/>
-        </w:numPr>
-      </w:pPr>
-      <w:r>
-        <w:t xml:space="preserve">$75,000 on delivery of a SATISFACTORY manuscript;</w:t>
-      </w:r>
-    </w:p>
-    <w:p>
-      <w:pPr>
-        <w:pStyle w:val="Compact"/>
-        <w:numPr>
-          <w:numId w:val="1009"/>
-          <w:ilvl w:val="0"/>
-        </w:numPr>
-      </w:pPr>
-      <w:r>
-        <w:t xml:space="preserve">$60,000 dues on publication</w:t>
-      </w:r>
-    </w:p>
-    <w:p>
-      <w:r>
-        <w:t xml:space="preserve">The HBJ contract also contained a clause that provided:</w:t>
-      </w:r>
-    </w:p>
-    <w:p>
-      <w:pPr>
-        <w:pStyle w:val="BlockQuote"/>
-      </w:pPr>
-      <w:r>
-        <w:t xml:space="preserve">The author will deliver to the publisher … one copy of the manuscript of the work … satisfactory to the publisher in form and content.</w:t>
-      </w:r>
-    </w:p>
-    <w:p>
-      <w:r>
-        <w:t xml:space="preserve">The authors in this case got off on the wrong foot early by sending a partial and unpolished draft of the first seven chapters to the editors. Consider the editors and publishers. They paid a lot of money to a high-profile politician and a professional writer. They are hoping for a thing of beauty, a work of well-wrought prose, to arrive one day in the mail. So they can congratulate themselves and the publisher and squeal with delight: “Let’s publish this thing!”</w:t>
-      </w:r>
-    </w:p>
-    <w:p>
-      <w:r>
-        <w:t xml:space="preserve">Instead they receive a tentative draft from authors who sound uncertain about how to proceed. How much to put in? How much to leave out? This is dealing from weakness. Remember, the first piece of advice (also sometimes the hardest piece of advice) you can give your client? FINISH THE BOOK!</w:t>
-      </w:r>
-    </w:p>
-    <w:p>
-      <w:r>
-        <w:t xml:space="preserve">It’s similar in one respect to the</w:t>
-      </w:r>
-      <w:r>
-        <w:t xml:space="preserve"> </w:t>
-      </w:r>
-      <w:r>
-        <w:rPr>
-          <w:i/>
-        </w:rPr>
-        <w:t xml:space="preserve">Elvin v. Aretha Franklin</w:t>
-      </w:r>
-      <w:r>
-        <w:t xml:space="preserve"> </w:t>
-      </w:r>
-      <w:r>
-        <w:t xml:space="preserve">case, namely, the talent is having unusual conversations with the producers (publishers/editors) that the talent should not be having.</w:t>
-      </w:r>
-    </w:p>
-    <w:p>
-      <w:r>
-        <w:t xml:space="preserve">If the authors were uncertain about how to proceed, the manuscript should have gone to the agent first. The agent could have warned the authors, perhaps by advising that the manuscript was not yet ready for the buyer's eyes.</w:t>
-      </w:r>
-    </w:p>
-    <w:p>
-      <w:r>
-        <w:t xml:space="preserve">Ultimately, HBJ attempts to rely on the unsatisfactory manuscript clause, and the court is inclined to defer to the publisher's wishes:</w:t>
-      </w:r>
-    </w:p>
-    <w:p>
-      <w:pPr>
-        <w:pStyle w:val="BlockQuote"/>
-      </w:pPr>
-      <w:r>
-        <w:t xml:space="preserve">the publisher has very considerable discretion as to whether to refuse a manuscript on the ground that it is unsatisfactory to the publisher in form and content.</w:t>
-      </w:r>
-    </w:p>
-    <w:p>
-      <w:r>
-        <w:t xml:space="preserve">But the court went further and observed that the publisher does not have an absolutely unfettered license to act or not to act in any way it wishes, and to accept or reject a book for any reason whatever. The</w:t>
-      </w:r>
-      <w:r>
-        <w:t xml:space="preserve"> </w:t>
-      </w:r>
-      <w:r>
-        <w:rPr>
-          <w:i/>
-        </w:rPr>
-        <w:t xml:space="preserve">Goldwater</w:t>
-      </w:r>
-      <w:r>
-        <w:t xml:space="preserve"> </w:t>
-      </w:r>
-      <w:r>
-        <w:t xml:space="preserve">court found an implied obligation on the publisher's part to do at least SOME editing, which requires some reasonable degree of communication. At a minimum, the publisher must provide an opportunity for the authors to rectify any perceived shortcomings in the initial draft.</w:t>
-      </w:r>
-    </w:p>
-    <w:p>
-      <w:r>
-        <w:t xml:space="preserve">“This is not the case of manuscript of no merit," said the court, "which ended up unpublished or was published in a book of clearly low-grade quality,” which leaves one wondering if the ruling might have gone the other way if the manuscript truly had been shoddy or low quality.</w:t>
-      </w:r>
-    </w:p>
-    <w:p>
-      <w:r>
-        <w:t xml:space="preserve">If the publisher could make a deal and then arbitrarily change its mind about the project, then the result might be an illusory contract, especially if the “author is virtually prevented from performing under the contract.”</w:t>
-      </w:r>
-    </w:p>
-    <w:p>
-      <w:r>
-        <w:t xml:space="preserve">As the court observed: “allowing unfettered license to publishers to reject a manuscript submitted under contract would permit overreaching by publishers attempting to extricate themselves from bad deals.”</w:t>
-      </w:r>
-    </w:p>
-    <w:p>
-      <w:pPr>
-        <w:pStyle w:val="Heading4"/>
-      </w:pPr>
-      <w:bookmarkStart w:id="66" w:name="the-satisfactory-manuscript-clause"/>
-      <w:bookmarkEnd w:id="66"/>
-      <w:r>
-        <w:t xml:space="preserve">The Satisfactory Manuscript Clause</w:t>
-      </w:r>
-    </w:p>
-    <w:p>
-      <w:r>
-        <w:t xml:space="preserve">Consider the description of this provision contained in the Authors Guild Model Trade Book Contract: “Conditions Governing the Manuscript and Termination” Section 3, p. 12.</w:t>
-      </w:r>
-    </w:p>
-    <w:p>
-      <w:pPr>
-        <w:pStyle w:val="BlockQuote"/>
-      </w:pPr>
-      <w:r>
-        <w:t xml:space="preserve">Almost all publishers' boilerplates contain "satisfactory manuscript" clauses that allow them to terminate contracts despite the work's actual fitness for publication and professional competence.… When invoked by the publisher, the satisfactory manuscript clause effectively: transforms the advance into a repayable loan; dissolves the publishing commitment; depreives you of your valuable investment of time, labor, and money; gives the publisher a free exclusive option on the book; and makes the contract one-sided and not fully binding.</w:t>
-      </w:r>
-    </w:p>
-    <w:p>
-      <w:r>
-        <w:t xml:space="preserve">The Authors Guild suggests the following language be used instead:</w:t>
-      </w:r>
-    </w:p>
-    <w:p>
-      <w:pPr>
-        <w:pStyle w:val="BlockQuote"/>
-      </w:pPr>
-      <w:r>
-        <w:t xml:space="preserve">Author shall deliver a complete manuscript of the Work which, in style and content, is professionally competent and fit for publication.</w:t>
-      </w:r>
-    </w:p>
-    <w:p>
-      <w:r>
-        <w:t xml:space="preserve">And let the negotiations begin!</w:t>
-      </w:r>
-    </w:p>
-    <w:p>
-      <w:pPr>
-        <w:pStyle w:val="Heading4"/>
-      </w:pPr>
-      <w:bookmarkStart w:id="67" w:name="modern-editors"/>
-      <w:bookmarkEnd w:id="67"/>
-      <w:r>
-        <w:t xml:space="preserve">Modern Editors</w:t>
-      </w:r>
-    </w:p>
-    <w:p>
-      <w:r>
-        <w:t xml:space="preserve">Unlike the most prominent editor of the 20th Century, Maxwell Perkins, who was famous for lavishing great care and hands on improvements to authors such as Thomas Wolfe, Ernest Hemingway, and F. Scott Fitzgerald, modern editors are often too busy to do any actual editing.</w:t>
-      </w:r>
-    </w:p>
-    <w:p>
-      <w:r>
-        <w:t xml:space="preserve">Modern editors are more like managers and agents. They bid on manuscripts, wheel and deal, acquire books and authors and then</w:t>
-      </w:r>
-      <w:r>
-        <w:t xml:space="preserve"> </w:t>
-      </w:r>
-      <w:r>
-        <w:rPr>
-          <w:i/>
-        </w:rPr>
-        <w:t xml:space="preserve">position</w:t>
-      </w:r>
-      <w:r>
-        <w:t xml:space="preserve"> </w:t>
-      </w:r>
-      <w:r>
-        <w:t xml:space="preserve">those books to advantage within the publishing house.</w:t>
-      </w:r>
-    </w:p>
-    <w:p>
-      <w:r>
-        <w:t xml:space="preserve">These days line editors do the work of cleaning up syntax, punctuation and fact-checking, while senior acquiring editors are off doing deals.</w:t>
-      </w:r>
-    </w:p>
-    <w:p>
-      <w:r>
-        <w:t xml:space="preserve">Just how much editing is an editor required to provide to the author who submits an "unsatisfactory manuscript"? That's the next case!</w:t>
-      </w:r>
-    </w:p>
-    <w:p>
-      <w:pPr>
-        <w:pStyle w:val="Heading2"/>
-      </w:pPr>
-      <w:bookmarkStart w:id="68" w:name="doubleday-company-inc.-v.-tony-curtis"/>
-      <w:bookmarkEnd w:id="68"/>
-      <w:r>
-        <w:rPr>
-          <w:i/>
-        </w:rPr>
-        <w:t xml:space="preserve">Doubleday &amp; Company, Inc. v. Tony Curtis</w:t>
-      </w:r>
-    </w:p>
-    <w:p>
-      <w:pPr>
-        <w:pStyle w:val="Heading6"/>
-      </w:pPr>
-      <w:bookmarkStart w:id="69" w:name="united-states-court-of-appeals-second-circuit-1985"/>
-      <w:bookmarkEnd w:id="69"/>
-      <w:r>
-        <w:t xml:space="preserve">United States Court of Appeals Second Circuit (1985)</w:t>
       </w:r>
     </w:p>
     <w:p>
@@ -2200,6 +1969,247 @@
         <w:pStyle w:val="Compact"/>
         <w:numPr>
           <w:numId w:val="1010"/>
+          <w:ilvl w:val="0"/>
+        </w:numPr>
+      </w:pPr>
+      <w:r>
+        <w:t xml:space="preserve">$65,000 on signing;</w:t>
+      </w:r>
+    </w:p>
+    <w:p>
+      <w:pPr>
+        <w:pStyle w:val="Compact"/>
+        <w:numPr>
+          <w:numId w:val="1010"/>
+          <w:ilvl w:val="0"/>
+        </w:numPr>
+      </w:pPr>
+      <w:r>
+        <w:t xml:space="preserve">$75,000 on delivery of a SATISFACTORY manuscript;</w:t>
+      </w:r>
+    </w:p>
+    <w:p>
+      <w:pPr>
+        <w:pStyle w:val="Compact"/>
+        <w:numPr>
+          <w:numId w:val="1010"/>
+          <w:ilvl w:val="0"/>
+        </w:numPr>
+      </w:pPr>
+      <w:r>
+        <w:t xml:space="preserve">$60,000 dues on publication</w:t>
+      </w:r>
+    </w:p>
+    <w:p>
+      <w:r>
+        <w:t xml:space="preserve">The HBJ contract also contained a clause that provided:</w:t>
+      </w:r>
+    </w:p>
+    <w:p>
+      <w:pPr>
+        <w:pStyle w:val="BlockQuote"/>
+      </w:pPr>
+      <w:r>
+        <w:t xml:space="preserve">The author will deliver to the publisher … one copy of the manuscript of the work … satisfactory to the publisher in form and content.</w:t>
+      </w:r>
+    </w:p>
+    <w:p>
+      <w:r>
+        <w:t xml:space="preserve">The authors in this case got off on the wrong foot early by sending a partial and unpolished draft of the first seven chapters to the editors. Consider the editors and publishers. They paid a lot of money to a high-profile politician and a professional writer. They are hoping for a thing of beauty, a work of well-wrought prose, to arrive one day in the mail so they can congratulate themselves and the publisher and squeal with delight: “Let’s publish this thing!”</w:t>
+      </w:r>
+    </w:p>
+    <w:p>
+      <w:r>
+        <w:t xml:space="preserve">Instead they receive a tentative draft from authors who sound uncertain about how to proceed. How much to put in? How much to leave out? This is dealing from weakness. Remember, the first piece of advice (also sometimes the hardest piece of advice) you can give your client? FINISH THE BOOK!</w:t>
+      </w:r>
+    </w:p>
+    <w:p>
+      <w:r>
+        <w:t xml:space="preserve">It’s similar in one respect to the</w:t>
+      </w:r>
+      <w:r>
+        <w:t xml:space="preserve"> </w:t>
+      </w:r>
+      <w:r>
+        <w:rPr>
+          <w:i/>
+        </w:rPr>
+        <w:t xml:space="preserve">Elvin v. Aretha Franklin</w:t>
+      </w:r>
+      <w:r>
+        <w:t xml:space="preserve"> </w:t>
+      </w:r>
+      <w:r>
+        <w:t xml:space="preserve">case, namely, the talent is having unusual conversations with the producers (publishers/editors) that the talent should not be having.</w:t>
+      </w:r>
+    </w:p>
+    <w:p>
+      <w:r>
+        <w:t xml:space="preserve">If the authors were uncertain about how to proceed, the manuscript should have gone to the agent first. The agent could have warned the authors, perhaps by advising that the manuscript was not yet ready for the buyer's eyes.</w:t>
+      </w:r>
+    </w:p>
+    <w:p>
+      <w:r>
+        <w:t xml:space="preserve">Ultimately, HBJ attempts to rely on the unsatisfactory manuscript clause, and the court is inclined to defer to the publisher's wishes:</w:t>
+      </w:r>
+    </w:p>
+    <w:p>
+      <w:pPr>
+        <w:pStyle w:val="BlockQuote"/>
+      </w:pPr>
+      <w:r>
+        <w:t xml:space="preserve">the publisher has very considerable discretion as to whether to refuse a manuscript on the ground that it is unsatisfactory to the publisher in form and content.</w:t>
+      </w:r>
+    </w:p>
+    <w:p>
+      <w:r>
+        <w:t xml:space="preserve">But the court went further and observed that the publisher does not have an absolutely unfettered license to act or not to act in any way it wishes, and to accept or reject a book for any reason whatever. The</w:t>
+      </w:r>
+      <w:r>
+        <w:t xml:space="preserve"> </w:t>
+      </w:r>
+      <w:r>
+        <w:rPr>
+          <w:i/>
+        </w:rPr>
+        <w:t xml:space="preserve">Goldwater</w:t>
+      </w:r>
+      <w:r>
+        <w:t xml:space="preserve"> </w:t>
+      </w:r>
+      <w:r>
+        <w:t xml:space="preserve">court found an implied obligation on the publisher's part to do at least SOME editing, which requires some reasonable degree of communication. At a minimum, the publisher must provide an opportunity for the authors to rectify any perceived shortcomings in the initial draft.</w:t>
+      </w:r>
+    </w:p>
+    <w:p>
+      <w:r>
+        <w:t xml:space="preserve">“This is not the case of manuscript of no merit," said the court, "which ended up unpublished or was published in a book of clearly low-grade quality,” which leaves one wondering if the ruling might have gone the other way if the manuscript truly had been shoddy or low quality.</w:t>
+      </w:r>
+    </w:p>
+    <w:p>
+      <w:r>
+        <w:t xml:space="preserve">If the publisher could make a deal and then arbitrarily change its mind about the project, then the result might be an illusory contract, especially if the “author is virtually prevented from performing under the contract.”</w:t>
+      </w:r>
+    </w:p>
+    <w:p>
+      <w:r>
+        <w:t xml:space="preserve">As the court observed: “allowing unfettered license to publishers to reject a manuscript submitted under contract would permit overreaching by publishers attempting to extricate themselves from bad deals.”</w:t>
+      </w:r>
+    </w:p>
+    <w:p>
+      <w:pPr>
+        <w:pStyle w:val="Heading4"/>
+      </w:pPr>
+      <w:bookmarkStart w:id="66" w:name="the-satisfactory-manuscript-clause"/>
+      <w:bookmarkEnd w:id="66"/>
+      <w:r>
+        <w:t xml:space="preserve">The Satisfactory Manuscript Clause</w:t>
+      </w:r>
+    </w:p>
+    <w:p>
+      <w:r>
+        <w:t xml:space="preserve">Consider the description of this provision contained in the Authors Guild Model Trade Book Contract: “Conditions Governing the Manuscript and Termination” Section 3, p. 12.</w:t>
+      </w:r>
+    </w:p>
+    <w:p>
+      <w:pPr>
+        <w:pStyle w:val="BlockQuote"/>
+      </w:pPr>
+      <w:r>
+        <w:t xml:space="preserve">Almost all publishers' boilerplates contain "satisfactory manuscript" clauses that allow them to terminate contracts despite the work's actual fitness for publication and professional competence.… When invoked by the publisher, the satisfactory manuscript clause effectively: transforms the advance into a repayable loan; dissolves the publishing commitment; depreives you of your valuable investment of time, labor, and money; gives the publisher a free exclusive option on the book; and makes the contract one-sided and not fully binding.</w:t>
+      </w:r>
+    </w:p>
+    <w:p>
+      <w:r>
+        <w:t xml:space="preserve">The Authors Guild suggests the following language be used instead:</w:t>
+      </w:r>
+    </w:p>
+    <w:p>
+      <w:pPr>
+        <w:pStyle w:val="BlockQuote"/>
+      </w:pPr>
+      <w:r>
+        <w:t xml:space="preserve">Author shall deliver a complete manuscript of the Work which, in style and content, is professionally competent and fit for publication.</w:t>
+      </w:r>
+    </w:p>
+    <w:p>
+      <w:r>
+        <w:t xml:space="preserve">And let the negotiations begin!</w:t>
+      </w:r>
+    </w:p>
+    <w:p>
+      <w:pPr>
+        <w:pStyle w:val="Heading4"/>
+      </w:pPr>
+      <w:bookmarkStart w:id="67" w:name="modern-editors"/>
+      <w:bookmarkEnd w:id="67"/>
+      <w:r>
+        <w:t xml:space="preserve">Modern Editors</w:t>
+      </w:r>
+    </w:p>
+    <w:p>
+      <w:r>
+        <w:t xml:space="preserve">Unlike the most prominent editor of the 20th Century, Maxwell Perkins, who was famous for lavishing great care and hands on improvements to authors such as Thomas Wolfe, Ernest Hemingway, and F. Scott Fitzgerald, modern editors are often too busy to do any actual editing.</w:t>
+      </w:r>
+    </w:p>
+    <w:p>
+      <w:r>
+        <w:t xml:space="preserve">Modern editors are more like managers and agents. They bid on manuscripts, wheel and deal, acquire books and authors and then</w:t>
+      </w:r>
+      <w:r>
+        <w:t xml:space="preserve"> </w:t>
+      </w:r>
+      <w:r>
+        <w:rPr>
+          <w:i/>
+        </w:rPr>
+        <w:t xml:space="preserve">position</w:t>
+      </w:r>
+      <w:r>
+        <w:t xml:space="preserve"> </w:t>
+      </w:r>
+      <w:r>
+        <w:t xml:space="preserve">those books to advantage within the publishing house.</w:t>
+      </w:r>
+    </w:p>
+    <w:p>
+      <w:r>
+        <w:t xml:space="preserve">These days line editors do the work of cleaning up syntax, punctuation and fact-checking, while senior acquiring editors are off doing deals.</w:t>
+      </w:r>
+    </w:p>
+    <w:p>
+      <w:r>
+        <w:t xml:space="preserve">Just how much editing is an editor required to provide to the author who submits an "unsatisfactory manuscript"? That's the next case!</w:t>
+      </w:r>
+    </w:p>
+    <w:p>
+      <w:pPr>
+        <w:pStyle w:val="Heading2"/>
+      </w:pPr>
+      <w:bookmarkStart w:id="68" w:name="doubleday-company-inc.-v.-tony-curtis"/>
+      <w:bookmarkEnd w:id="68"/>
+      <w:r>
+        <w:rPr>
+          <w:i/>
+        </w:rPr>
+        <w:t xml:space="preserve">Doubleday &amp; Company, Inc. v. Tony Curtis</w:t>
+      </w:r>
+    </w:p>
+    <w:p>
+      <w:pPr>
+        <w:pStyle w:val="Heading6"/>
+      </w:pPr>
+      <w:bookmarkStart w:id="69" w:name="united-states-court-of-appeals-second-circuit-1985"/>
+      <w:bookmarkEnd w:id="69"/>
+      <w:r>
+        <w:t xml:space="preserve">United States Court of Appeals Second Circuit (1985)</w:t>
+      </w:r>
+    </w:p>
+    <w:p>
+      <w:pPr>
+        <w:pStyle w:val="Compact"/>
+        <w:numPr>
+          <w:numId w:val="1011"/>
           <w:ilvl w:val="0"/>
         </w:numPr>
       </w:pPr>
@@ -2216,7 +2226,7 @@
       <w:pPr>
         <w:pStyle w:val="Compact"/>
         <w:numPr>
-          <w:numId w:val="1010"/>
+          <w:numId w:val="1011"/>
           <w:ilvl w:val="0"/>
         </w:numPr>
       </w:pPr>
@@ -3139,7 +3149,7 @@
         <w:rPr>
           <w:i/>
         </w:rPr>
-        <w:t xml:space="preserve">Doubleday v. Tony Curtis,</w:t>
+        <w:t xml:space="preserve">Doubleday v. Tony Curtis</w:t>
       </w:r>
     </w:p>
     <w:p>
@@ -3165,102 +3175,6 @@
     <w:p>
       <w:r>
         <w:t xml:space="preserve">Held: No. Judgment reversed in part.</w:t>
-      </w:r>
-    </w:p>
-    <w:p>
-      <w:pPr>
-        <w:pStyle w:val="Compact"/>
-        <w:numPr>
-          <w:numId w:val="1011"/>
-          <w:ilvl w:val="0"/>
-        </w:numPr>
-      </w:pPr>
-      <w:r>
-        <w:t xml:space="preserve">The law requires the party who terminates a contract to act in good faith. Where a contract contains a satisfaction clause, it may be terminated only as a result of honest dissatisfaction. A corollary of this duty is an obligation on the publisher's part not to mislead the author about the work required for a given project; i.e., the publisher cannot refuse to provide editorial comments on a preliminary draft.</w:t>
-      </w:r>
-    </w:p>
-    <w:p>
-      <w:pPr>
-        <w:pStyle w:val="Compact"/>
-        <w:numPr>
-          <w:numId w:val="1011"/>
-          <w:ilvl w:val="0"/>
-        </w:numPr>
-      </w:pPr>
-      <w:r>
-        <w:t xml:space="preserve">The publisher's duty of good faith includes providing editorial assistance while the manuscript is being developed, especially when the contract requires the final manuscript to be satisfactory to the publisher in content and form. However, if the author rejects such editorial assistance, the publisher is entitled to reject the manuscript if it is not satisfactory.</w:t>
-      </w:r>
-    </w:p>
-    <w:p>
-      <w:pPr>
-        <w:pStyle w:val="Compact"/>
-        <w:numPr>
-          <w:numId w:val="1011"/>
-          <w:ilvl w:val="0"/>
-        </w:numPr>
-      </w:pPr>
-      <w:r>
-        <w:t xml:space="preserve">In this case, Doubleday attempted to assist Curtis in completing the manuscript, but Curtis was not cooperative. The publisher discharged its duty to act in good faith and was entitled to terminate the contract. The publisher is also entitled to the return of the advance.</w:t>
-      </w:r>
-    </w:p>
-    <w:p>
-      <w:r>
-        <w:t xml:space="preserve">Curtis never defended by arguing that his book is publishable as is, rather he is arguing that Doubleday has a duty to perform skillful editing. Never mind an implied obligation to edit, Curtis seems to be arguing for an implied obligation to SKILLFULLY edit.</w:t>
-      </w:r>
-    </w:p>
-    <w:p>
-      <w:r>
-        <w:t xml:space="preserve">The Second Circuit Court of Appeals held that a publishing house need provide ONLY good faith editing, not “skillful editorial assistance”</w:t>
-      </w:r>
-    </w:p>
-    <w:p>
-      <w:r>
-        <w:t xml:space="preserve">Curtis argues that this case is like the</w:t>
-      </w:r>
-      <w:r>
-        <w:t xml:space="preserve"> </w:t>
-      </w:r>
-      <w:r>
-        <w:rPr>
-          <w:i/>
-        </w:rPr>
-        <w:t xml:space="preserve">Goldwater</w:t>
-      </w:r>
-      <w:r>
-        <w:t xml:space="preserve"> </w:t>
-      </w:r>
-      <w:r>
-        <w:t xml:space="preserve">case. But the court says not quite. In those cases the editors didn’t respond. Here Zackheim offered to help. Curtiss was insulted. And then sued.</w:t>
-      </w:r>
-    </w:p>
-    <w:p>
-      <w:r>
-        <w:t xml:space="preserve">Curtiss says that the REAL reason is the impending NAL pull out. Doubleday is selling the rights to the paperback.</w:t>
-      </w:r>
-    </w:p>
-    <w:p>
-      <w:r>
-        <w:t xml:space="preserve">What about publisher obligations to market and promote an author's book? That's yet another case.</w:t>
-      </w:r>
-    </w:p>
-    <w:p>
-      <w:pPr>
-        <w:pStyle w:val="Heading2"/>
-      </w:pPr>
-      <w:bookmarkStart w:id="86" w:name="zilg-v.-prentice-hall-inc."/>
-      <w:bookmarkEnd w:id="86"/>
-      <w:r>
-        <w:t xml:space="preserve">Zilg v. Prentice-Hall, Inc.</w:t>
-      </w:r>
-    </w:p>
-    <w:p>
-      <w:pPr>
-        <w:pStyle w:val="Heading6"/>
-      </w:pPr>
-      <w:bookmarkStart w:id="87" w:name="second-circuit-court-of-appeals-1983"/>
-      <w:bookmarkEnd w:id="87"/>
-      <w:r>
-        <w:t xml:space="preserve">Second Circuit Court of Appeals (1983)</w:t>
       </w:r>
     </w:p>
     <w:p>
@@ -3268,6 +3182,102 @@
         <w:pStyle w:val="Compact"/>
         <w:numPr>
           <w:numId w:val="1012"/>
+          <w:ilvl w:val="0"/>
+        </w:numPr>
+      </w:pPr>
+      <w:r>
+        <w:t xml:space="preserve">The law requires the party who terminates a contract to act in good faith. Where a contract contains a satisfaction clause, it may be terminated only as a result of honest dissatisfaction. A corollary of this duty is an obligation on the publisher's part not to mislead the author about the work required for a given project; i.e., the publisher cannot refuse to provide editorial comments on a preliminary draft.</w:t>
+      </w:r>
+    </w:p>
+    <w:p>
+      <w:pPr>
+        <w:pStyle w:val="Compact"/>
+        <w:numPr>
+          <w:numId w:val="1012"/>
+          <w:ilvl w:val="0"/>
+        </w:numPr>
+      </w:pPr>
+      <w:r>
+        <w:t xml:space="preserve">The publisher's duty of good faith includes providing editorial assistance while the manuscript is being developed, especially when the contract requires the final manuscript to be satisfactory to the publisher in content and form. However, if the author rejects such editorial assistance, the publisher is entitled to reject the manuscript if it is not satisfactory.</w:t>
+      </w:r>
+    </w:p>
+    <w:p>
+      <w:pPr>
+        <w:pStyle w:val="Compact"/>
+        <w:numPr>
+          <w:numId w:val="1012"/>
+          <w:ilvl w:val="0"/>
+        </w:numPr>
+      </w:pPr>
+      <w:r>
+        <w:t xml:space="preserve">In this case, Doubleday attempted to assist Curtis in completing the manuscript, but Curtis was not cooperative. The publisher discharged its duty to act in good faith and was entitled to terminate the contract. The publisher is also entitled to the return of the advance.</w:t>
+      </w:r>
+    </w:p>
+    <w:p>
+      <w:r>
+        <w:t xml:space="preserve">Curtis never defended by arguing that his book is publishable as is, rather he is arguing that Doubleday has a duty to perform skillful editing. Never mind an implied obligation to edit, Curtis seems to be arguing for an implied obligation to SKILLFULLY edit.</w:t>
+      </w:r>
+    </w:p>
+    <w:p>
+      <w:r>
+        <w:t xml:space="preserve">The Second Circuit Court of Appeals held that a publishing house need provide ONLY good faith editing, not “skillful editorial assistance”</w:t>
+      </w:r>
+    </w:p>
+    <w:p>
+      <w:r>
+        <w:t xml:space="preserve">Curtis argues that this case is like the</w:t>
+      </w:r>
+      <w:r>
+        <w:t xml:space="preserve"> </w:t>
+      </w:r>
+      <w:r>
+        <w:rPr>
+          <w:i/>
+        </w:rPr>
+        <w:t xml:space="preserve">Goldwater</w:t>
+      </w:r>
+      <w:r>
+        <w:t xml:space="preserve"> </w:t>
+      </w:r>
+      <w:r>
+        <w:t xml:space="preserve">case. But the court says not quite. In those cases the editors didn’t respond. Here Zackheim offered to help. Curtiss was insulted. And then sued.</w:t>
+      </w:r>
+    </w:p>
+    <w:p>
+      <w:r>
+        <w:t xml:space="preserve">Curtiss says that the REAL reason is the impending NAL pull out. Doubleday is selling the rights to the paperback.</w:t>
+      </w:r>
+    </w:p>
+    <w:p>
+      <w:r>
+        <w:t xml:space="preserve">What about publisher obligations to market and promote an author's book? That's yet another case.</w:t>
+      </w:r>
+    </w:p>
+    <w:p>
+      <w:pPr>
+        <w:pStyle w:val="Heading2"/>
+      </w:pPr>
+      <w:bookmarkStart w:id="86" w:name="zilg-v.-prentice-hall-inc."/>
+      <w:bookmarkEnd w:id="86"/>
+      <w:r>
+        <w:t xml:space="preserve">Zilg v. Prentice-Hall, Inc.</w:t>
+      </w:r>
+    </w:p>
+    <w:p>
+      <w:pPr>
+        <w:pStyle w:val="Heading6"/>
+      </w:pPr>
+      <w:bookmarkStart w:id="87" w:name="second-circuit-court-of-appeals-1983"/>
+      <w:bookmarkEnd w:id="87"/>
+      <w:r>
+        <w:t xml:space="preserve">Second Circuit Court of Appeals (1983)</w:t>
+      </w:r>
+    </w:p>
+    <w:p>
+      <w:pPr>
+        <w:pStyle w:val="Compact"/>
+        <w:numPr>
+          <w:numId w:val="1013"/>
           <w:ilvl w:val="0"/>
         </w:numPr>
       </w:pPr>
@@ -3284,7 +3294,7 @@
       <w:pPr>
         <w:pStyle w:val="Compact"/>
         <w:numPr>
-          <w:numId w:val="1012"/>
+          <w:numId w:val="1013"/>
           <w:ilvl w:val="0"/>
         </w:numPr>
       </w:pPr>
@@ -3352,25 +3362,12 @@
         <w:pStyle w:val="Compact"/>
         <w:pStyle w:val="BlockQuote"/>
         <w:numPr>
-          <w:numId w:val="1013"/>
-          <w:ilvl w:val="0"/>
-        </w:numPr>
-      </w:pPr>
-      <w:r>
-        <w:t xml:space="preserve">The manuscript … will be delivered … by the AUTHOR to the PUBLISHER in final form and content acceptable to the PUBLISHER.…</w:t>
-      </w:r>
-    </w:p>
-    <w:p>
-      <w:pPr>
-        <w:pStyle w:val="Compact"/>
-        <w:pStyle w:val="BlockQuote"/>
-        <w:numPr>
           <w:numId w:val="1014"/>
           <w:ilvl w:val="0"/>
         </w:numPr>
       </w:pPr>
       <w:r>
-        <w:t xml:space="preserve">When the manuscript has been accepted and approved for publication by the PUBLISHER … it will be published at the PUBLISHER'S own expense.…</w:t>
+        <w:t xml:space="preserve">The manuscript … will be delivered … by the AUTHOR to the PUBLISHER in final form and content acceptable to the PUBLISHER.…</w:t>
       </w:r>
     </w:p>
     <w:p>
@@ -3379,6 +3376,19 @@
         <w:pStyle w:val="BlockQuote"/>
         <w:numPr>
           <w:numId w:val="1015"/>
+          <w:ilvl w:val="0"/>
+        </w:numPr>
+      </w:pPr>
+      <w:r>
+        <w:t xml:space="preserve">When the manuscript has been accepted and approved for publication by the PUBLISHER … it will be published at the PUBLISHER'S own expense.…</w:t>
+      </w:r>
+    </w:p>
+    <w:p>
+      <w:pPr>
+        <w:pStyle w:val="Compact"/>
+        <w:pStyle w:val="BlockQuote"/>
+        <w:numPr>
+          <w:numId w:val="1016"/>
           <w:ilvl w:val="0"/>
         </w:numPr>
       </w:pPr>
@@ -3830,7 +3840,7 @@
       <w:pPr>
         <w:pStyle w:val="Compact"/>
         <w:numPr>
-          <w:numId w:val="1016"/>
+          <w:numId w:val="1017"/>
           <w:ilvl w:val="0"/>
         </w:numPr>
       </w:pPr>
@@ -4064,34 +4074,12 @@
       <w:pPr>
         <w:pStyle w:val="Compact"/>
         <w:numPr>
-          <w:numId w:val="1017"/>
+          <w:numId w:val="1018"/>
           <w:ilvl w:val="0"/>
         </w:numPr>
       </w:pPr>
       <w:r>
         <w:t xml:space="preserve">One for calculating profits to shareholders.</w:t>
-      </w:r>
-    </w:p>
-    <w:p>
-      <w:pPr>
-        <w:pStyle w:val="Compact"/>
-        <w:numPr>
-          <w:numId w:val="1017"/>
-          <w:ilvl w:val="0"/>
-        </w:numPr>
-      </w:pPr>
-      <w:r>
-        <w:t xml:space="preserve">One for calculating performer share of profits.</w:t>
-      </w:r>
-    </w:p>
-    <w:p>
-      <w:r>
-        <w:t xml:space="preserve">How to defend against this nonsense?</w:t>
-      </w:r>
-    </w:p>
-    <w:p>
-      <w:r>
-        <w:t xml:space="preserve">One way is to say that your client’s share of net profits participation shall be calculated using the SAME FORMULA as ALL other net profits participants. The other way is to simply advise the talent that these clauses are meaningless and almost never result in any "new money."</w:t>
       </w:r>
     </w:p>
     <w:p>
@@ -4099,6 +4087,28 @@
         <w:pStyle w:val="Compact"/>
         <w:numPr>
           <w:numId w:val="1018"/>
+          <w:ilvl w:val="0"/>
+        </w:numPr>
+      </w:pPr>
+      <w:r>
+        <w:t xml:space="preserve">One for calculating performer share of profits.</w:t>
+      </w:r>
+    </w:p>
+    <w:p>
+      <w:r>
+        <w:t xml:space="preserve">How to defend against this nonsense?</w:t>
+      </w:r>
+    </w:p>
+    <w:p>
+      <w:r>
+        <w:t xml:space="preserve">One way is to say that your client’s share of net profits participation shall be calculated using the SAME FORMULA as ALL other net profits participants. The other way is to simply advise the talent that these clauses are meaningless and almost never result in any "new money."</w:t>
+      </w:r>
+    </w:p>
+    <w:p>
+      <w:pPr>
+        <w:pStyle w:val="Compact"/>
+        <w:numPr>
+          <w:numId w:val="1019"/>
           <w:ilvl w:val="0"/>
         </w:numPr>
       </w:pPr>
@@ -4130,7 +4140,7 @@
       <w:pPr>
         <w:pStyle w:val="Compact"/>
         <w:numPr>
-          <w:numId w:val="1018"/>
+          <w:numId w:val="1019"/>
           <w:ilvl w:val="0"/>
         </w:numPr>
       </w:pPr>
@@ -4154,7 +4164,7 @@
       <w:pPr>
         <w:pStyle w:val="Compact"/>
         <w:numPr>
-          <w:numId w:val="1018"/>
+          <w:numId w:val="1019"/>
           <w:ilvl w:val="0"/>
         </w:numPr>
       </w:pPr>
@@ -4211,7 +4221,7 @@
       <w:pPr>
         <w:pStyle w:val="Compact"/>
         <w:numPr>
-          <w:numId w:val="1019"/>
+          <w:numId w:val="1020"/>
           <w:ilvl w:val="0"/>
         </w:numPr>
       </w:pPr>
@@ -4228,7 +4238,7 @@
       <w:pPr>
         <w:pStyle w:val="Compact"/>
         <w:numPr>
-          <w:numId w:val="1019"/>
+          <w:numId w:val="1020"/>
           <w:ilvl w:val="0"/>
         </w:numPr>
       </w:pPr>
@@ -4265,7 +4275,7 @@
       <w:pPr>
         <w:pStyle w:val="Compact"/>
         <w:numPr>
-          <w:numId w:val="1020"/>
+          <w:numId w:val="1021"/>
           <w:ilvl w:val="0"/>
         </w:numPr>
       </w:pPr>
@@ -4282,7 +4292,7 @@
       <w:pPr>
         <w:pStyle w:val="Compact"/>
         <w:numPr>
-          <w:numId w:val="1020"/>
+          <w:numId w:val="1021"/>
           <w:ilvl w:val="0"/>
         </w:numPr>
       </w:pPr>
@@ -4347,54 +4357,12 @@
       <w:pPr>
         <w:pStyle w:val="Compact"/>
         <w:numPr>
-          <w:numId w:val="1021"/>
+          <w:numId w:val="1022"/>
           <w:ilvl w:val="0"/>
         </w:numPr>
       </w:pPr>
       <w:r>
         <w:t xml:space="preserve">The first cause of action to establish that the terms of the 2005 Penguin/Viking-Penguin Agreement entitle PLA to commission for publishing agreements arising out of the Option on Next Work clause;</w:t>
-      </w:r>
-    </w:p>
-    <w:p>
-      <w:pPr>
-        <w:pStyle w:val="Compact"/>
-        <w:numPr>
-          <w:numId w:val="1021"/>
-          <w:ilvl w:val="0"/>
-        </w:numPr>
-      </w:pPr>
-      <w:r>
-        <w:t xml:space="preserve">The second through seventh causes of action to establish that the terms of the publishing agreements mentioned in these causes of action entitle PLA to commission on extensions of those agreements;</w:t>
-      </w:r>
-    </w:p>
-    <w:p>
-      <w:pPr>
-        <w:pStyle w:val="Compact"/>
-        <w:numPr>
-          <w:numId w:val="1021"/>
-          <w:ilvl w:val="0"/>
-        </w:numPr>
-      </w:pPr>
-      <w:r>
-        <w:t xml:space="preserve">The eleventh and fourteenth causes of action to establish that Grimes owes PLA a fiduciary duty.</w:t>
-      </w:r>
-    </w:p>
-    <w:p>
-      <w:pPr>
-        <w:pStyle w:val="Heading3"/>
-      </w:pPr>
-      <w:bookmarkStart w:id="112" w:name="i.-first-cause-of-action"/>
-      <w:bookmarkEnd w:id="112"/>
-      <w:r>
-        <w:rPr>
-          <w:i/>
-        </w:rPr>
-        <w:t xml:space="preserve">I. First Cause of Action</w:t>
-      </w:r>
-    </w:p>
-    <w:p>
-      <w:r>
-        <w:t xml:space="preserve">In the first cause of action, PLA alleges that the publishing agreement for Grimes' book "The Black Cat" arose out of the Option on Next Work clause in the 2005 Penguin/Viking-Penguin Agreement and that Grimes violated the terms of the 2005 Penguin/Viking-Penguin Agreement by refusing to pay PLA commission for "The Black Cat." Defendant Grimes moves to dismiss the first cause of action, arguing that under the 2005 Penguin/Viking-Penguin Agreement, PLA is not entitled to commission for "The Black Cat" because:</w:t>
       </w:r>
     </w:p>
     <w:p>
@@ -4406,7 +4374,7 @@
         </w:numPr>
       </w:pPr>
       <w:r>
-        <w:t xml:space="preserve">PLA's agency is not coupled with an interest and PLA's agency was revoked in May 2007;</w:t>
+        <w:t xml:space="preserve">The second through seventh causes of action to establish that the terms of the publishing agreements mentioned in these causes of action entitle PLA to commission on extensions of those agreements;</w:t>
       </w:r>
     </w:p>
     <w:p>
@@ -4418,14 +4386,56 @@
         </w:numPr>
       </w:pPr>
       <w:r>
-        <w:t xml:space="preserve">the Option on Next Work clause is an unenforceable "agreement to agree"; and</w:t>
+        <w:t xml:space="preserve">The eleventh and fourteenth causes of action to establish that Grimes owes PLA a fiduciary duty.</w:t>
+      </w:r>
+    </w:p>
+    <w:p>
+      <w:pPr>
+        <w:pStyle w:val="Heading3"/>
+      </w:pPr>
+      <w:bookmarkStart w:id="112" w:name="i.-first-cause-of-action"/>
+      <w:bookmarkEnd w:id="112"/>
+      <w:r>
+        <w:rPr>
+          <w:i/>
+        </w:rPr>
+        <w:t xml:space="preserve">I. First Cause of Action</w:t>
+      </w:r>
+    </w:p>
+    <w:p>
+      <w:r>
+        <w:t xml:space="preserve">In the first cause of action, PLA alleges that the publishing agreement for Grimes' book "The Black Cat" arose out of the Option on Next Work clause in the 2005 Penguin/Viking-Penguin Agreement and that Grimes violated the terms of the 2005 Penguin/Viking-Penguin Agreement by refusing to pay PLA commission for "The Black Cat." Defendant Grimes moves to dismiss the first cause of action, arguing that under the 2005 Penguin/Viking-Penguin Agreement, PLA is not entitled to commission for "The Black Cat" because:</w:t>
       </w:r>
     </w:p>
     <w:p>
       <w:pPr>
         <w:pStyle w:val="Compact"/>
         <w:numPr>
-          <w:numId w:val="1022"/>
+          <w:numId w:val="1023"/>
+          <w:ilvl w:val="0"/>
+        </w:numPr>
+      </w:pPr>
+      <w:r>
+        <w:t xml:space="preserve">PLA's agency is not coupled with an interest and PLA's agency was revoked in May 2007;</w:t>
+      </w:r>
+    </w:p>
+    <w:p>
+      <w:pPr>
+        <w:pStyle w:val="Compact"/>
+        <w:numPr>
+          <w:numId w:val="1023"/>
+          <w:ilvl w:val="0"/>
+        </w:numPr>
+      </w:pPr>
+      <w:r>
+        <w:t xml:space="preserve">the Option on Next Work clause is an unenforceable "agreement to agree"; and</w:t>
+      </w:r>
+    </w:p>
+    <w:p>
+      <w:pPr>
+        <w:pStyle w:val="Compact"/>
+        <w:numPr>
+          <w:numId w:val="1023"/>
           <w:ilvl w:val="0"/>
         </w:numPr>
       </w:pPr>
@@ -4622,7 +4632,7 @@
       <w:pPr>
         <w:pStyle w:val="Compact"/>
         <w:numPr>
-          <w:numId w:val="1023"/>
+          <w:numId w:val="1024"/>
           <w:ilvl w:val="0"/>
         </w:numPr>
       </w:pPr>
@@ -4634,7 +4644,7 @@
       <w:pPr>
         <w:pStyle w:val="Compact"/>
         <w:numPr>
-          <w:numId w:val="1023"/>
+          <w:numId w:val="1024"/>
           <w:ilvl w:val="0"/>
         </w:numPr>
       </w:pPr>
@@ -4646,7 +4656,7 @@
       <w:pPr>
         <w:pStyle w:val="Compact"/>
         <w:numPr>
-          <w:numId w:val="1023"/>
+          <w:numId w:val="1024"/>
           <w:ilvl w:val="0"/>
         </w:numPr>
       </w:pPr>
@@ -4658,7 +4668,7 @@
       <w:pPr>
         <w:pStyle w:val="Compact"/>
         <w:numPr>
-          <w:numId w:val="1023"/>
+          <w:numId w:val="1024"/>
           <w:ilvl w:val="0"/>
         </w:numPr>
       </w:pPr>
@@ -4670,7 +4680,7 @@
       <w:pPr>
         <w:pStyle w:val="Compact"/>
         <w:numPr>
-          <w:numId w:val="1023"/>
+          <w:numId w:val="1024"/>
           <w:ilvl w:val="0"/>
         </w:numPr>
       </w:pPr>
@@ -4682,7 +4692,7 @@
       <w:pPr>
         <w:pStyle w:val="Compact"/>
         <w:numPr>
-          <w:numId w:val="1023"/>
+          <w:numId w:val="1024"/>
           <w:ilvl w:val="0"/>
         </w:numPr>
       </w:pPr>
@@ -4760,7 +4770,7 @@
       <w:pPr>
         <w:pStyle w:val="Compact"/>
         <w:numPr>
-          <w:numId w:val="1024"/>
+          <w:numId w:val="1025"/>
           <w:ilvl w:val="0"/>
         </w:numPr>
       </w:pPr>
@@ -4780,7 +4790,7 @@
       <w:pPr>
         <w:pStyle w:val="Compact"/>
         <w:numPr>
-          <w:numId w:val="1024"/>
+          <w:numId w:val="1025"/>
           <w:ilvl w:val="0"/>
         </w:numPr>
       </w:pPr>
@@ -4889,7 +4899,7 @@
     </w:lvl>
   </w:abstractNum>
   <w:abstractNum w:abstractNumId="990">
-    <w:nsid w:val="7ff10c78"/>
+    <w:nsid w:val="27394790"/>
     <w:multiLevelType w:val="multilevel"/>
     <w:lvl w:ilvl="0">
       <w:numFmt w:val="bullet"/>
@@ -4970,7 +4980,7 @@
     </w:lvl>
   </w:abstractNum>
   <w:abstractNum w:abstractNumId="991">
-    <w:nsid w:val="4c2cd567"/>
+    <w:nsid w:val="45f9af83"/>
     <w:multiLevelType w:val="multilevel"/>
     <w:lvl w:ilvl="0">
       <w:numFmt w:val="bullet"/>
@@ -5051,7 +5061,7 @@
     </w:lvl>
   </w:abstractNum>
   <w:abstractNum w:abstractNumId="99411">
-    <w:nsid w:val="53d83ea8"/>
+    <w:nsid w:val="703b0578"/>
     <w:multiLevelType w:val="multilevel"/>
     <w:lvl w:ilvl="0">
       <w:start w:val="1"/>
@@ -5139,7 +5149,7 @@
     </w:lvl>
   </w:abstractNum>
   <w:abstractNum w:abstractNumId="99413">
-    <w:nsid w:val="3ece539f"/>
+    <w:nsid w:val="a07e4531"/>
     <w:multiLevelType w:val="multilevel"/>
     <w:lvl w:ilvl="0">
       <w:start w:val="3"/>
@@ -5227,7 +5237,7 @@
     </w:lvl>
   </w:abstractNum>
   <w:abstractNum w:abstractNumId="99414">
-    <w:nsid w:val="de7ff87a"/>
+    <w:nsid w:val="ca72c31f"/>
     <w:multiLevelType w:val="multilevel"/>
     <w:lvl w:ilvl="0">
       <w:start w:val="4"/>
@@ -5315,7 +5325,7 @@
     </w:lvl>
   </w:abstractNum>
   <w:abstractNum w:abstractNumId="994112">
-    <w:nsid w:val="7840a440"/>
+    <w:nsid w:val="115e4178"/>
     <w:multiLevelType w:val="multilevel"/>
     <w:lvl w:ilvl="0">
       <w:start w:val="12"/>
@@ -5466,6 +5476,9 @@
     <w:abstractNumId w:val="991"/>
   </w:num>
   <w:num w:numId="1013">
+    <w:abstractNumId w:val="991"/>
+  </w:num>
+  <w:num w:numId="1014">
     <w:abstractNumId w:val="99413"/>
     <w:lvlOverride w:ilvl="0">
       <w:startOverride w:val="3"/>
@@ -5489,7 +5502,7 @@
       <w:startOverride w:val="3"/>
     </w:lvlOverride>
   </w:num>
-  <w:num w:numId="1014">
+  <w:num w:numId="1015">
     <w:abstractNumId w:val="99414"/>
     <w:lvlOverride w:ilvl="0">
       <w:startOverride w:val="4"/>
@@ -5513,7 +5526,7 @@
       <w:startOverride w:val="4"/>
     </w:lvlOverride>
   </w:num>
-  <w:num w:numId="1015">
+  <w:num w:numId="1016">
     <w:abstractNumId w:val="994112"/>
     <w:lvlOverride w:ilvl="0">
       <w:startOverride w:val="12"/>
@@ -5537,9 +5550,6 @@
       <w:startOverride w:val="12"/>
     </w:lvlOverride>
   </w:num>
-  <w:num w:numId="1016">
-    <w:abstractNumId w:val="991"/>
-  </w:num>
   <w:num w:numId="1017">
     <w:abstractNumId w:val="991"/>
   </w:num>
@@ -5553,28 +5563,7 @@
     <w:abstractNumId w:val="991"/>
   </w:num>
   <w:num w:numId="1021">
-    <w:abstractNumId w:val="99411"/>
-    <w:lvlOverride w:ilvl="0">
-      <w:startOverride w:val="1"/>
-    </w:lvlOverride>
-    <w:lvlOverride w:ilvl="1">
-      <w:startOverride w:val="1"/>
-    </w:lvlOverride>
-    <w:lvlOverride w:ilvl="2">
-      <w:startOverride w:val="1"/>
-    </w:lvlOverride>
-    <w:lvlOverride w:ilvl="3">
-      <w:startOverride w:val="1"/>
-    </w:lvlOverride>
-    <w:lvlOverride w:ilvl="4">
-      <w:startOverride w:val="1"/>
-    </w:lvlOverride>
-    <w:lvlOverride w:ilvl="5">
-      <w:startOverride w:val="1"/>
-    </w:lvlOverride>
-    <w:lvlOverride w:ilvl="6">
-      <w:startOverride w:val="1"/>
-    </w:lvlOverride>
+    <w:abstractNumId w:val="991"/>
   </w:num>
   <w:num w:numId="1022">
     <w:abstractNumId w:val="99411"/>
@@ -5625,6 +5614,30 @@
     </w:lvlOverride>
   </w:num>
   <w:num w:numId="1024">
+    <w:abstractNumId w:val="99411"/>
+    <w:lvlOverride w:ilvl="0">
+      <w:startOverride w:val="1"/>
+    </w:lvlOverride>
+    <w:lvlOverride w:ilvl="1">
+      <w:startOverride w:val="1"/>
+    </w:lvlOverride>
+    <w:lvlOverride w:ilvl="2">
+      <w:startOverride w:val="1"/>
+    </w:lvlOverride>
+    <w:lvlOverride w:ilvl="3">
+      <w:startOverride w:val="1"/>
+    </w:lvlOverride>
+    <w:lvlOverride w:ilvl="4">
+      <w:startOverride w:val="1"/>
+    </w:lvlOverride>
+    <w:lvlOverride w:ilvl="5">
+      <w:startOverride w:val="1"/>
+    </w:lvlOverride>
+    <w:lvlOverride w:ilvl="6">
+      <w:startOverride w:val="1"/>
+    </w:lvlOverride>
+  </w:num>
+  <w:num w:numId="1025">
     <w:abstractNumId w:val="991"/>
   </w:num>
 </w:numbering>

</xml_diff>

<commit_message>
Fix typo to ~ two
</commit_message>
<xml_diff>
--- a/Deal_Obligations/Deal_Obligations.docx
+++ b/Deal_Obligations/Deal_Obligations.docx
@@ -5366,7 +5366,7 @@
         <w:t xml:space="preserve"> </w:t>
       </w:r>
       <w:r>
-        <w:t xml:space="preserve">typically involves to sets of books:</w:t>
+        <w:t xml:space="preserve">typically involves two sets of books:</w:t>
       </w:r>
     </w:p>
     <w:p>
@@ -5640,7 +5640,7 @@
     </w:lvl>
   </w:abstractNum>
   <w:abstractNum w:abstractNumId="990">
-    <w:nsid w:val="93a42f57"/>
+    <w:nsid w:val="8ad7a564"/>
     <w:multiLevelType w:val="multilevel"/>
     <w:lvl w:ilvl="0">
       <w:numFmt w:val="bullet"/>
@@ -5721,7 +5721,7 @@
     </w:lvl>
   </w:abstractNum>
   <w:abstractNum w:abstractNumId="991">
-    <w:nsid w:val="94133a48"/>
+    <w:nsid w:val="601a2b26"/>
     <w:multiLevelType w:val="multilevel"/>
     <w:lvl w:ilvl="0">
       <w:numFmt w:val="bullet"/>
@@ -5802,7 +5802,7 @@
     </w:lvl>
   </w:abstractNum>
   <w:abstractNum w:abstractNumId="99411">
-    <w:nsid w:val="fc91181e"/>
+    <w:nsid w:val="38efdf9b"/>
     <w:multiLevelType w:val="multilevel"/>
     <w:lvl w:ilvl="0">
       <w:start w:val="1"/>
@@ -5890,7 +5890,7 @@
     </w:lvl>
   </w:abstractNum>
   <w:abstractNum w:abstractNumId="99413">
-    <w:nsid w:val="6cd755b3"/>
+    <w:nsid w:val="3138b5fd"/>
     <w:multiLevelType w:val="multilevel"/>
     <w:lvl w:ilvl="0">
       <w:start w:val="3"/>
@@ -5978,7 +5978,7 @@
     </w:lvl>
   </w:abstractNum>
   <w:abstractNum w:abstractNumId="99414">
-    <w:nsid w:val="14a140cb"/>
+    <w:nsid w:val="cd12eec9"/>
     <w:multiLevelType w:val="multilevel"/>
     <w:lvl w:ilvl="0">
       <w:start w:val="4"/>
@@ -6066,7 +6066,7 @@
     </w:lvl>
   </w:abstractNum>
   <w:abstractNum w:abstractNumId="994112">
-    <w:nsid w:val="29d1d212"/>
+    <w:nsid w:val="9ed4dafd"/>
     <w:multiLevelType w:val="multilevel"/>
     <w:lvl w:ilvl="0">
       <w:start w:val="12"/>

</xml_diff>

<commit_message>
Add #MeToo Morals Clauses
</commit_message>
<xml_diff>
--- a/Deal_Obligations/Deal_Obligations.docx
+++ b/Deal_Obligations/Deal_Obligations.docx
@@ -1078,7 +1078,7 @@
         </w:numPr>
       </w:pPr>
       <w:r>
-        <w:t xml:space="preserve">Drafter may have deliberately been used obscure language (so she could decide at a later, more opportune time on the meaning of the term).</w:t>
+        <w:t xml:space="preserve">Drafter may have deliberately used obscure language (so she could decide at a later, more opportune time on the meaning of the term).</w:t>
       </w:r>
     </w:p>
     <w:p>
@@ -3626,7 +3626,19 @@
         <w:pStyle w:val="BodyText"/>
       </w:pPr>
       <w:r>
-        <w:t xml:space="preserve">This movie looks promising and tells the story of</w:t>
+        <w:t xml:space="preserve">In 2015, Bryan Cranston starred in</w:t>
+      </w:r>
+      <w:r>
+        <w:t xml:space="preserve"> </w:t>
+      </w:r>
+      <w:r>
+        <w:rPr>
+          <w:i/>
+        </w:rPr>
+        <w:t xml:space="preserve">Trumbo</w:t>
+      </w:r>
+      <w:r>
+        <w:t xml:space="preserve">, a movie about</w:t>
       </w:r>
       <w:r>
         <w:t xml:space="preserve"> </w:t>
@@ -4503,23 +4515,108 @@
     </w:p>
     <w:p>
       <w:pPr>
+        <w:pStyle w:val="Heading4"/>
+      </w:pPr>
+      <w:bookmarkStart w:id="58" w:name="metoo-hits-movie-deals"/>
+      <w:r>
+        <w:t xml:space="preserve">#MeToo Hits Movie Deals</w:t>
+      </w:r>
+      <w:bookmarkEnd w:id="58"/>
+    </w:p>
+    <w:p>
+      <w:pPr>
+        <w:pStyle w:val="FirstParagraph"/>
+      </w:pPr>
+      <w:r>
+        <w:t xml:space="preserve">Sex abuse insurance? It could happen.</w:t>
+      </w:r>
+      <w:r>
+        <w:t xml:space="preserve"> </w:t>
+      </w:r>
+      <w:r>
+        <w:t xml:space="preserve">Broad language allowing stars and distributors to be dropped if accused of misconduct</w:t>
+      </w:r>
+      <w:r>
+        <w:t xml:space="preserve"> </w:t>
+      </w:r>
+      <w:r>
+        <w:t xml:space="preserve">is beginning to be included in negotiations</w:t>
+      </w:r>
+      <w:r>
+        <w:t xml:space="preserve"> </w:t>
+      </w:r>
+      <w:r>
+        <w:t xml:space="preserve">in the wake of the Harvey Weinstein and Kevin Spacey situations.</w:t>
+      </w:r>
+    </w:p>
+    <w:p>
+      <w:pPr>
+        <w:pStyle w:val="BodyText"/>
+      </w:pPr>
+      <w:hyperlink r:id="rId59">
+        <w:r>
+          <w:rPr>
+            <w:rStyle w:val="Hyperlink"/>
+          </w:rPr>
+          <w:t xml:space="preserve">Studios Race to Add</w:t>
+        </w:r>
+        <w:r>
+          <w:rPr>
+            <w:rStyle w:val="Hyperlink"/>
+          </w:rPr>
+          <w:t xml:space="preserve"> </w:t>
+        </w:r>
+        <w:r>
+          <w:rPr>
+            <w:rStyle w:val="Hyperlink"/>
+          </w:rPr>
+          <w:t xml:space="preserve">‘</w:t>
+        </w:r>
+        <w:r>
+          <w:rPr>
+            <w:rStyle w:val="Hyperlink"/>
+          </w:rPr>
+          <w:t xml:space="preserve">Morality Clauses</w:t>
+        </w:r>
+        <w:r>
+          <w:rPr>
+            <w:rStyle w:val="Hyperlink"/>
+          </w:rPr>
+          <w:t xml:space="preserve">’</w:t>
+        </w:r>
+        <w:r>
+          <w:rPr>
+            <w:rStyle w:val="Hyperlink"/>
+          </w:rPr>
+          <w:t xml:space="preserve"> </w:t>
+        </w:r>
+        <w:r>
+          <w:rPr>
+            <w:rStyle w:val="Hyperlink"/>
+          </w:rPr>
+          <w:t xml:space="preserve">to Contracts</w:t>
+        </w:r>
+      </w:hyperlink>
+    </w:p>
+    <w:p>
+      <w:pPr>
         <w:pStyle w:val="Heading2"/>
       </w:pPr>
-      <w:bookmarkStart w:id="58" w:name="studio-publisher-obligations"/>
+      <w:bookmarkStart w:id="60" w:name="studio-publisher-obligations"/>
       <w:r>
         <w:t xml:space="preserve">Studio-Publisher Obligations</w:t>
       </w:r>
-      <w:bookmarkEnd w:id="58"/>
+      <w:bookmarkEnd w:id="60"/>
     </w:p>
     <w:p>
       <w:pPr>
         <w:pStyle w:val="Heading3"/>
       </w:pPr>
-      <w:bookmarkStart w:id="59" w:name="satisfactory-work-product-the-recording-industry"/>
+      <w:bookmarkStart w:id="61" w:name="satisfactory-work-product-the-recording-industry"/>
       <w:r>
         <w:t xml:space="preserve">Satisfactory Work Product &amp; The Recording Industry</w:t>
       </w:r>
-      <w:bookmarkEnd w:id="59"/>
+      <w:bookmarkEnd w:id="61"/>
     </w:p>
     <w:p>
       <w:pPr>
@@ -4692,7 +4789,7 @@
       <w:pPr>
         <w:pStyle w:val="BlockText"/>
       </w:pPr>
-      <w:hyperlink r:id="rId60">
+      <w:hyperlink r:id="rId62">
         <w:r>
           <w:rPr>
             <w:rStyle w:val="Hyperlink"/>
@@ -4711,7 +4808,7 @@
       <w:r>
         <w:t xml:space="preserve"> </w:t>
       </w:r>
-      <w:hyperlink r:id="rId61">
+      <w:hyperlink r:id="rId63">
         <w:r>
           <w:rPr>
             <w:rStyle w:val="Hyperlink"/>
@@ -4792,7 +4889,7 @@
       <w:pPr>
         <w:pStyle w:val="BlockText"/>
       </w:pPr>
-      <w:hyperlink r:id="rId62">
+      <w:hyperlink r:id="rId64">
         <w:r>
           <w:rPr>
             <w:rStyle w:val="Hyperlink"/>
@@ -4957,21 +5054,21 @@
       <w:pPr>
         <w:pStyle w:val="Heading3"/>
       </w:pPr>
-      <w:bookmarkStart w:id="63" w:name="satisfactory-work-product-in-the-publishing-industry"/>
+      <w:bookmarkStart w:id="65" w:name="satisfactory-work-product-in-the-publishing-industry"/>
       <w:r>
         <w:t xml:space="preserve">Satisfactory Work Product In The Publishing Industry</w:t>
       </w:r>
-      <w:bookmarkEnd w:id="63"/>
+      <w:bookmarkEnd w:id="65"/>
     </w:p>
     <w:p>
       <w:pPr>
         <w:pStyle w:val="Heading4"/>
       </w:pPr>
-      <w:bookmarkStart w:id="64" w:name="how-book-advances-work"/>
+      <w:bookmarkStart w:id="66" w:name="how-book-advances-work"/>
       <w:r>
         <w:t xml:space="preserve">How Book Advances Work</w:t>
       </w:r>
-      <w:bookmarkEnd w:id="64"/>
+      <w:bookmarkEnd w:id="66"/>
     </w:p>
     <w:p>
       <w:pPr>
@@ -5379,24 +5476,24 @@
       <w:pPr>
         <w:pStyle w:val="Heading3"/>
       </w:pPr>
-      <w:bookmarkStart w:id="65" w:name="harcourt-brace-jovanovich-inc.v.-goldwater-shadegg"/>
+      <w:bookmarkStart w:id="67" w:name="harcourt-brace-jovanovich-inc.v.-goldwater-shadegg"/>
       <w:r>
         <w:rPr>
           <w:i/>
         </w:rPr>
         <w:t xml:space="preserve">Harcourt Brace Jovanovich, Inc. v. Goldwater &amp; Shadegg</w:t>
       </w:r>
-      <w:bookmarkEnd w:id="65"/>
+      <w:bookmarkEnd w:id="67"/>
     </w:p>
     <w:p>
       <w:pPr>
         <w:pStyle w:val="Heading6"/>
       </w:pPr>
-      <w:bookmarkStart w:id="66" w:name="united-states-district-court-sdny-1982"/>
+      <w:bookmarkStart w:id="68" w:name="united-states-district-court-sdny-1982"/>
       <w:r>
         <w:t xml:space="preserve">United States District Court (SDNY 1982)</w:t>
       </w:r>
-      <w:bookmarkEnd w:id="66"/>
+      <w:bookmarkEnd w:id="68"/>
     </w:p>
     <w:p>
       <w:pPr>
@@ -5406,7 +5503,7 @@
           <w:ilvl w:val="0"/>
         </w:numPr>
       </w:pPr>
-      <w:hyperlink r:id="rId67">
+      <w:hyperlink r:id="rId69">
         <w:r>
           <w:rPr>
             <w:rStyle w:val="Hyperlink"/>
@@ -5423,7 +5520,7 @@
           <w:ilvl w:val="0"/>
         </w:numPr>
       </w:pPr>
-      <w:hyperlink r:id="rId68">
+      <w:hyperlink r:id="rId70">
         <w:r>
           <w:rPr>
             <w:rStyle w:val="Hyperlink"/>
@@ -5440,7 +5537,7 @@
           <w:ilvl w:val="0"/>
         </w:numPr>
       </w:pPr>
-      <w:hyperlink r:id="rId69">
+      <w:hyperlink r:id="rId71">
         <w:r>
           <w:rPr>
             <w:rStyle w:val="Hyperlink"/>
@@ -5453,11 +5550,11 @@
       <w:pPr>
         <w:pStyle w:val="Heading4"/>
       </w:pPr>
-      <w:bookmarkStart w:id="70" w:name="opinion"/>
+      <w:bookmarkStart w:id="72" w:name="opinion"/>
       <w:r>
         <w:t xml:space="preserve">OPINION</w:t>
       </w:r>
-      <w:bookmarkEnd w:id="70"/>
+      <w:bookmarkEnd w:id="72"/>
     </w:p>
     <w:p>
       <w:pPr>
@@ -5471,11 +5568,11 @@
       <w:pPr>
         <w:pStyle w:val="Heading4"/>
       </w:pPr>
-      <w:bookmarkStart w:id="71" w:name="findings-of-fact-and-conclusions-of-law"/>
+      <w:bookmarkStart w:id="73" w:name="findings-of-fact-and-conclusions-of-law"/>
       <w:r>
         <w:t xml:space="preserve">FINDINGS OF FACT AND CONCLUSIONS OF LAW</w:t>
       </w:r>
-      <w:bookmarkEnd w:id="71"/>
+      <w:bookmarkEnd w:id="73"/>
     </w:p>
     <w:p>
       <w:pPr>
@@ -7783,7 +7880,7 @@
       <w:pPr>
         <w:pStyle w:val="Heading4"/>
       </w:pPr>
-      <w:bookmarkStart w:id="72" w:name="notes-on-hbj-v.-barry-goldwater"/>
+      <w:bookmarkStart w:id="74" w:name="notes-on-hbj-v.-barry-goldwater"/>
       <w:r>
         <w:t xml:space="preserve">Notes on</w:t>
       </w:r>
@@ -7796,7 +7893,7 @@
         </w:rPr>
         <w:t xml:space="preserve">HBJ v. Barry Goldwater</w:t>
       </w:r>
-      <w:bookmarkEnd w:id="72"/>
+      <w:bookmarkEnd w:id="74"/>
     </w:p>
     <w:p>
       <w:pPr>
@@ -8000,7 +8097,7 @@
       <w:r>
         <w:t xml:space="preserve"> </w:t>
       </w:r>
-      <w:hyperlink r:id="rId73">
+      <w:hyperlink r:id="rId75">
         <w:r>
           <w:rPr>
             <w:i/>
@@ -8265,11 +8362,11 @@
       <w:pPr>
         <w:pStyle w:val="Heading4"/>
       </w:pPr>
-      <w:bookmarkStart w:id="74" w:name="the-satisfactory-manuscript-clause"/>
+      <w:bookmarkStart w:id="76" w:name="the-satisfactory-manuscript-clause"/>
       <w:r>
         <w:t xml:space="preserve">The Satisfactory Manuscript Clause</w:t>
       </w:r>
-      <w:bookmarkEnd w:id="74"/>
+      <w:bookmarkEnd w:id="76"/>
     </w:p>
     <w:p>
       <w:pPr>
@@ -8351,11 +8448,11 @@
       <w:pPr>
         <w:pStyle w:val="Heading4"/>
       </w:pPr>
-      <w:bookmarkStart w:id="75" w:name="modern-editors"/>
+      <w:bookmarkStart w:id="77" w:name="modern-editors"/>
       <w:r>
         <w:t xml:space="preserve">Modern Editors</w:t>
       </w:r>
-      <w:bookmarkEnd w:id="75"/>
+      <w:bookmarkEnd w:id="77"/>
     </w:p>
     <w:p>
       <w:pPr>
@@ -8447,24 +8544,24 @@
       <w:pPr>
         <w:pStyle w:val="Heading3"/>
       </w:pPr>
-      <w:bookmarkStart w:id="76" w:name="doubleday-company-inc.v.-tony-curtis"/>
+      <w:bookmarkStart w:id="78" w:name="doubleday-company-inc.v.-tony-curtis"/>
       <w:r>
         <w:rPr>
           <w:i/>
         </w:rPr>
         <w:t xml:space="preserve">Doubleday &amp; Company, Inc. v. Tony Curtis</w:t>
       </w:r>
-      <w:bookmarkEnd w:id="76"/>
+      <w:bookmarkEnd w:id="78"/>
     </w:p>
     <w:p>
       <w:pPr>
         <w:pStyle w:val="Heading6"/>
       </w:pPr>
-      <w:bookmarkStart w:id="77" w:name="united-states-court-of-appeals-second-circuit-1985"/>
+      <w:bookmarkStart w:id="79" w:name="united-states-court-of-appeals-second-circuit-1985"/>
       <w:r>
         <w:t xml:space="preserve">United States Court of Appeals Second Circuit (1985)</w:t>
       </w:r>
-      <w:bookmarkEnd w:id="77"/>
+      <w:bookmarkEnd w:id="79"/>
     </w:p>
     <w:p>
       <w:pPr>
@@ -8474,7 +8571,7 @@
           <w:ilvl w:val="0"/>
         </w:numPr>
       </w:pPr>
-      <w:hyperlink r:id="rId78">
+      <w:hyperlink r:id="rId80">
         <w:r>
           <w:rPr>
             <w:rStyle w:val="Hyperlink"/>
@@ -8491,7 +8588,7 @@
           <w:ilvl w:val="0"/>
         </w:numPr>
       </w:pPr>
-      <w:hyperlink r:id="rId79">
+      <w:hyperlink r:id="rId81">
         <w:r>
           <w:rPr>
             <w:rStyle w:val="Hyperlink"/>
@@ -8646,21 +8743,21 @@
       <w:pPr>
         <w:pStyle w:val="Heading3"/>
       </w:pPr>
-      <w:bookmarkStart w:id="80" w:name="i."/>
+      <w:bookmarkStart w:id="82" w:name="i."/>
       <w:r>
         <w:t xml:space="preserve">I.</w:t>
       </w:r>
-      <w:bookmarkEnd w:id="80"/>
+      <w:bookmarkEnd w:id="82"/>
     </w:p>
     <w:p>
       <w:pPr>
         <w:pStyle w:val="Heading4"/>
       </w:pPr>
-      <w:bookmarkStart w:id="81" w:name="background"/>
+      <w:bookmarkStart w:id="83" w:name="background"/>
       <w:r>
         <w:t xml:space="preserve">BACKGROUND</w:t>
       </w:r>
-      <w:bookmarkEnd w:id="81"/>
+      <w:bookmarkEnd w:id="83"/>
     </w:p>
     <w:p>
       <w:pPr>
@@ -9994,14 +10091,14 @@
       <w:pPr>
         <w:pStyle w:val="Heading4"/>
       </w:pPr>
-      <w:bookmarkStart w:id="82" w:name="proceedings-in-the-district-court"/>
+      <w:bookmarkStart w:id="84" w:name="proceedings-in-the-district-court"/>
       <w:r>
         <w:rPr>
           <w:i/>
         </w:rPr>
         <w:t xml:space="preserve">Proceedings in the District Court</w:t>
       </w:r>
-      <w:bookmarkEnd w:id="82"/>
+      <w:bookmarkEnd w:id="84"/>
     </w:p>
     <w:p>
       <w:pPr>
@@ -10256,14 +10353,14 @@
       <w:pPr>
         <w:pStyle w:val="Heading4"/>
       </w:pPr>
-      <w:bookmarkStart w:id="83" w:name="the-decision-of-the-district-court"/>
+      <w:bookmarkStart w:id="85" w:name="the-decision-of-the-district-court"/>
       <w:r>
         <w:rPr>
           <w:i/>
         </w:rPr>
         <w:t xml:space="preserve">The Decision of the District Court</w:t>
       </w:r>
-      <w:bookmarkEnd w:id="83"/>
+      <w:bookmarkEnd w:id="85"/>
     </w:p>
     <w:p>
       <w:pPr>
@@ -10503,27 +10600,27 @@
       <w:pPr>
         <w:pStyle w:val="Heading3"/>
       </w:pPr>
-      <w:bookmarkStart w:id="84" w:name="ii."/>
+      <w:bookmarkStart w:id="86" w:name="ii."/>
       <w:r>
         <w:t xml:space="preserve">II.</w:t>
       </w:r>
-      <w:bookmarkEnd w:id="84"/>
+      <w:bookmarkEnd w:id="86"/>
     </w:p>
     <w:p>
       <w:pPr>
         <w:pStyle w:val="Heading4"/>
       </w:pPr>
-      <w:bookmarkStart w:id="85" w:name="discussion"/>
+      <w:bookmarkStart w:id="87" w:name="discussion"/>
       <w:r>
         <w:t xml:space="preserve">DISCUSSION</w:t>
       </w:r>
-      <w:bookmarkEnd w:id="85"/>
+      <w:bookmarkEnd w:id="87"/>
     </w:p>
     <w:p>
       <w:pPr>
         <w:pStyle w:val="Heading4"/>
       </w:pPr>
-      <w:bookmarkStart w:id="86" w:name="a.-the-publishers-duty-to-perform-in-good-faith."/>
+      <w:bookmarkStart w:id="88" w:name="a.-the-publishers-duty-to-perform-in-good-faith."/>
       <w:r>
         <w:t xml:space="preserve">A.</w:t>
       </w:r>
@@ -10536,7 +10633,7 @@
         </w:rPr>
         <w:t xml:space="preserve">The Publisher’s Duty to Perform in Good Faith.</w:t>
       </w:r>
-      <w:bookmarkEnd w:id="86"/>
+      <w:bookmarkEnd w:id="88"/>
     </w:p>
     <w:p>
       <w:pPr>
@@ -10687,7 +10784,7 @@
       <w:r>
         <w:t xml:space="preserve"> </w:t>
       </w:r>
-      <w:hyperlink r:id="rId87">
+      <w:hyperlink r:id="rId89">
         <w:r>
           <w:rPr>
             <w:i/>
@@ -10797,7 +10894,7 @@
       <w:r>
         <w:t xml:space="preserve"> </w:t>
       </w:r>
-      <w:hyperlink r:id="rId87">
+      <w:hyperlink r:id="rId89">
         <w:r>
           <w:rPr>
             <w:rStyle w:val="Hyperlink"/>
@@ -11073,7 +11170,7 @@
       <w:pPr>
         <w:pStyle w:val="Heading4"/>
       </w:pPr>
-      <w:bookmarkStart w:id="88" w:name="b.-doubledays-good-faith."/>
+      <w:bookmarkStart w:id="90" w:name="b.-doubledays-good-faith."/>
       <w:r>
         <w:t xml:space="preserve">B.</w:t>
       </w:r>
@@ -11086,7 +11183,7 @@
         </w:rPr>
         <w:t xml:space="preserve">Doubleday’s Good Faith.</w:t>
       </w:r>
-      <w:bookmarkEnd w:id="88"/>
+      <w:bookmarkEnd w:id="90"/>
     </w:p>
     <w:p>
       <w:pPr>
@@ -11353,7 +11450,7 @@
       <w:r>
         <w:t xml:space="preserve"> </w:t>
       </w:r>
-      <w:hyperlink r:id="rId89">
+      <w:hyperlink r:id="rId91">
         <w:r>
           <w:rPr>
             <w:i/>
@@ -11380,7 +11477,7 @@
       <w:r>
         <w:t xml:space="preserve"> </w:t>
       </w:r>
-      <w:hyperlink r:id="rId67">
+      <w:hyperlink r:id="rId69">
         <w:r>
           <w:rPr>
             <w:i/>
@@ -11614,7 +11711,7 @@
       <w:pPr>
         <w:pStyle w:val="Heading4"/>
       </w:pPr>
-      <w:bookmarkStart w:id="90" w:name="c.-doubledays-action-for-return-of-the-advance."/>
+      <w:bookmarkStart w:id="92" w:name="c.-doubledays-action-for-return-of-the-advance."/>
       <w:r>
         <w:t xml:space="preserve">C.</w:t>
       </w:r>
@@ -11627,7 +11724,7 @@
         </w:rPr>
         <w:t xml:space="preserve">Doubleday’s Action For Return of the Advance.</w:t>
       </w:r>
-      <w:bookmarkEnd w:id="90"/>
+      <w:bookmarkEnd w:id="92"/>
     </w:p>
     <w:p>
       <w:pPr>
@@ -11736,21 +11833,21 @@
       <w:pPr>
         <w:pStyle w:val="Heading3"/>
       </w:pPr>
-      <w:bookmarkStart w:id="91" w:name="iii."/>
+      <w:bookmarkStart w:id="93" w:name="iii."/>
       <w:r>
         <w:t xml:space="preserve">III.</w:t>
       </w:r>
-      <w:bookmarkEnd w:id="91"/>
+      <w:bookmarkEnd w:id="93"/>
     </w:p>
     <w:p>
       <w:pPr>
         <w:pStyle w:val="Heading4"/>
       </w:pPr>
-      <w:bookmarkStart w:id="92" w:name="conclusion"/>
+      <w:bookmarkStart w:id="94" w:name="conclusion"/>
       <w:r>
         <w:t xml:space="preserve">CONCLUSION</w:t>
       </w:r>
-      <w:bookmarkEnd w:id="92"/>
+      <w:bookmarkEnd w:id="94"/>
     </w:p>
     <w:p>
       <w:pPr>
@@ -11788,7 +11885,7 @@
       <w:pPr>
         <w:pStyle w:val="Heading4"/>
       </w:pPr>
-      <w:bookmarkStart w:id="93" w:name="notes-on-doubleday-v.-tony-curtis"/>
+      <w:bookmarkStart w:id="95" w:name="notes-on-doubleday-v.-tony-curtis"/>
       <w:r>
         <w:t xml:space="preserve">Notes on</w:t>
       </w:r>
@@ -11801,7 +11898,7 @@
         </w:rPr>
         <w:t xml:space="preserve">Doubleday v. Tony Curtis</w:t>
       </w:r>
-      <w:bookmarkEnd w:id="93"/>
+      <w:bookmarkEnd w:id="95"/>
     </w:p>
     <w:p>
       <w:pPr>
@@ -12088,24 +12185,24 @@
       <w:pPr>
         <w:pStyle w:val="Heading3"/>
       </w:pPr>
-      <w:bookmarkStart w:id="94" w:name="zilg-v.-prentice-hall-inc."/>
+      <w:bookmarkStart w:id="96" w:name="zilg-v.-prentice-hall-inc."/>
       <w:r>
         <w:rPr>
           <w:i/>
         </w:rPr>
         <w:t xml:space="preserve">Zilg v. Prentice-Hall, Inc.</w:t>
       </w:r>
-      <w:bookmarkEnd w:id="94"/>
+      <w:bookmarkEnd w:id="96"/>
     </w:p>
     <w:p>
       <w:pPr>
         <w:pStyle w:val="Heading6"/>
       </w:pPr>
-      <w:bookmarkStart w:id="95" w:name="second-circuit-court-of-appeals-1983"/>
+      <w:bookmarkStart w:id="97" w:name="second-circuit-court-of-appeals-1983"/>
       <w:r>
         <w:t xml:space="preserve">Second Circuit Court of Appeals (1983)</w:t>
       </w:r>
-      <w:bookmarkEnd w:id="95"/>
+      <w:bookmarkEnd w:id="97"/>
     </w:p>
     <w:p>
       <w:pPr>
@@ -12115,7 +12212,7 @@
           <w:ilvl w:val="0"/>
         </w:numPr>
       </w:pPr>
-      <w:hyperlink r:id="rId96">
+      <w:hyperlink r:id="rId98">
         <w:r>
           <w:rPr>
             <w:rStyle w:val="Hyperlink"/>
@@ -12132,7 +12229,7 @@
           <w:ilvl w:val="0"/>
         </w:numPr>
       </w:pPr>
-      <w:hyperlink r:id="rId97">
+      <w:hyperlink r:id="rId99">
         <w:r>
           <w:rPr>
             <w:rStyle w:val="Hyperlink"/>
@@ -12227,11 +12324,11 @@
       <w:pPr>
         <w:pStyle w:val="Heading3"/>
       </w:pPr>
-      <w:bookmarkStart w:id="98" w:name="background-1"/>
+      <w:bookmarkStart w:id="100" w:name="background-1"/>
       <w:r>
         <w:t xml:space="preserve">BACKGROUND</w:t>
       </w:r>
-      <w:bookmarkEnd w:id="98"/>
+      <w:bookmarkEnd w:id="100"/>
     </w:p>
     <w:p>
       <w:pPr>
@@ -13857,11 +13954,11 @@
       <w:pPr>
         <w:pStyle w:val="Heading3"/>
       </w:pPr>
-      <w:bookmarkStart w:id="99" w:name="discussion-1"/>
+      <w:bookmarkStart w:id="101" w:name="discussion-1"/>
       <w:r>
         <w:t xml:space="preserve">DISCUSSION</w:t>
       </w:r>
-      <w:bookmarkEnd w:id="99"/>
+      <w:bookmarkEnd w:id="101"/>
     </w:p>
     <w:p>
       <w:pPr>
@@ -13893,7 +13990,7 @@
       <w:pPr>
         <w:pStyle w:val="Heading4"/>
       </w:pPr>
-      <w:bookmarkStart w:id="100" w:name="p-hs-breach-of-contract"/>
+      <w:bookmarkStart w:id="102" w:name="p-hs-breach-of-contract"/>
       <w:r>
         <w:t xml:space="preserve">2.</w:t>
       </w:r>
@@ -13906,7 +14003,7 @@
         </w:rPr>
         <w:t xml:space="preserve">P-H’s Breach of Contract</w:t>
       </w:r>
-      <w:bookmarkEnd w:id="100"/>
+      <w:bookmarkEnd w:id="102"/>
     </w:p>
     <w:p>
       <w:pPr>
@@ -14052,7 +14149,7 @@
       <w:r>
         <w:t xml:space="preserve"> </w:t>
       </w:r>
-      <w:hyperlink r:id="rId101">
+      <w:hyperlink r:id="rId103">
         <w:r>
           <w:rPr>
             <w:i/>
@@ -14562,7 +14659,7 @@
       <w:r>
         <w:t xml:space="preserve"> </w:t>
       </w:r>
-      <w:hyperlink r:id="rId102">
+      <w:hyperlink r:id="rId104">
         <w:r>
           <w:rPr>
             <w:i/>
@@ -15509,7 +15606,7 @@
       <w:pPr>
         <w:pStyle w:val="Heading4"/>
       </w:pPr>
-      <w:bookmarkStart w:id="103" w:name="notes-on-zilg-v.-prentice-hall"/>
+      <w:bookmarkStart w:id="105" w:name="notes-on-zilg-v.-prentice-hall"/>
       <w:r>
         <w:t xml:space="preserve">Notes on</w:t>
       </w:r>
@@ -15522,7 +15619,7 @@
         </w:rPr>
         <w:t xml:space="preserve">Zilg v. Prentice-Hall</w:t>
       </w:r>
-      <w:bookmarkEnd w:id="103"/>
+      <w:bookmarkEnd w:id="105"/>
     </w:p>
     <w:p>
       <w:pPr>
@@ -15667,7 +15764,7 @@
           <w:ilvl w:val="0"/>
         </w:numPr>
       </w:pPr>
-      <w:hyperlink r:id="rId97">
+      <w:hyperlink r:id="rId99">
         <w:r>
           <w:rPr>
             <w:i/>
@@ -15682,7 +15779,7 @@
       <w:r>
         <w:t xml:space="preserve">717 F.2d 671 (2nd Cir. 1983)(</w:t>
       </w:r>
-      <w:hyperlink r:id="rId104">
+      <w:hyperlink r:id="rId106">
         <w:r>
           <w:rPr>
             <w:rStyle w:val="Hyperlink"/>
@@ -15698,21 +15795,21 @@
       <w:pPr>
         <w:pStyle w:val="Heading2"/>
       </w:pPr>
-      <w:bookmarkStart w:id="105" w:name="royalties-profits"/>
+      <w:bookmarkStart w:id="107" w:name="royalties-profits"/>
       <w:r>
         <w:t xml:space="preserve">Royalties &amp; Profits</w:t>
       </w:r>
-      <w:bookmarkEnd w:id="105"/>
+      <w:bookmarkEnd w:id="107"/>
     </w:p>
     <w:p>
       <w:pPr>
         <w:pStyle w:val="Heading3"/>
       </w:pPr>
-      <w:bookmarkStart w:id="106" w:name="book-royalties"/>
+      <w:bookmarkStart w:id="108" w:name="book-royalties"/>
       <w:r>
         <w:t xml:space="preserve">Book Royalties</w:t>
       </w:r>
-      <w:bookmarkEnd w:id="106"/>
+      <w:bookmarkEnd w:id="108"/>
     </w:p>
     <w:p>
       <w:pPr>
@@ -15812,17 +15909,17 @@
       <w:pPr>
         <w:pStyle w:val="Heading3"/>
       </w:pPr>
-      <w:bookmarkStart w:id="107" w:name="hollywood-accounting"/>
+      <w:bookmarkStart w:id="109" w:name="hollywood-accounting"/>
       <w:r>
         <w:t xml:space="preserve">Hollywood Accounting</w:t>
       </w:r>
-      <w:bookmarkEnd w:id="107"/>
+      <w:bookmarkEnd w:id="109"/>
     </w:p>
     <w:p>
       <w:pPr>
         <w:pStyle w:val="FirstParagraph"/>
       </w:pPr>
-      <w:hyperlink r:id="rId108">
+      <w:hyperlink r:id="rId110">
         <w:r>
           <w:rPr>
             <w:rStyle w:val="Hyperlink"/>
@@ -16093,7 +16190,7 @@
       <w:pPr>
         <w:pStyle w:val="BodyText"/>
       </w:pPr>
-      <w:hyperlink r:id="rId108">
+      <w:hyperlink r:id="rId110">
         <w:r>
           <w:rPr>
             <w:rStyle w:val="Hyperlink"/>
@@ -16106,24 +16203,24 @@
       <w:pPr>
         <w:pStyle w:val="Heading3"/>
       </w:pPr>
-      <w:bookmarkStart w:id="109" w:name="buchwald-v.-paramount-pictures"/>
+      <w:bookmarkStart w:id="111" w:name="buchwald-v.-paramount-pictures"/>
       <w:r>
         <w:rPr>
           <w:i/>
         </w:rPr>
         <w:t xml:space="preserve">Buchwald v. Paramount Pictures</w:t>
       </w:r>
-      <w:bookmarkEnd w:id="109"/>
+      <w:bookmarkEnd w:id="111"/>
     </w:p>
     <w:p>
       <w:pPr>
         <w:pStyle w:val="Heading6"/>
       </w:pPr>
-      <w:bookmarkStart w:id="110" w:name="superior-court-of-california-1990"/>
+      <w:bookmarkStart w:id="112" w:name="superior-court-of-california-1990"/>
       <w:r>
         <w:t xml:space="preserve">Superior Court of California (1990)</w:t>
       </w:r>
-      <w:bookmarkEnd w:id="110"/>
+      <w:bookmarkEnd w:id="112"/>
     </w:p>
     <w:p>
       <w:pPr>
@@ -16447,17 +16544,17 @@
       <w:pPr>
         <w:pStyle w:val="Heading4"/>
       </w:pPr>
-      <w:bookmarkStart w:id="111" w:name="two-accounting-methods"/>
+      <w:bookmarkStart w:id="113" w:name="two-accounting-methods"/>
       <w:r>
         <w:t xml:space="preserve">Two Accounting Methods</w:t>
       </w:r>
-      <w:bookmarkEnd w:id="111"/>
+      <w:bookmarkEnd w:id="113"/>
     </w:p>
     <w:p>
       <w:pPr>
         <w:pStyle w:val="FirstParagraph"/>
       </w:pPr>
-      <w:hyperlink r:id="rId108">
+      <w:hyperlink r:id="rId110">
         <w:r>
           <w:rPr>
             <w:rStyle w:val="Hyperlink"/>
@@ -16568,7 +16665,7 @@
       <w:r>
         <w:t xml:space="preserve">(Cal. App. 1992)(</w:t>
       </w:r>
-      <w:hyperlink r:id="rId108">
+      <w:hyperlink r:id="rId110">
         <w:r>
           <w:rPr>
             <w:rStyle w:val="Hyperlink"/>
@@ -16588,7 +16685,7 @@
           <w:ilvl w:val="0"/>
         </w:numPr>
       </w:pPr>
-      <w:hyperlink r:id="rId112">
+      <w:hyperlink r:id="rId114">
         <w:r>
           <w:rPr>
             <w:i/>
@@ -16612,7 +16709,7 @@
           <w:ilvl w:val="0"/>
         </w:numPr>
       </w:pPr>
-      <w:hyperlink r:id="rId113">
+      <w:hyperlink r:id="rId115">
         <w:r>
           <w:rPr>
             <w:rStyle w:val="Hyperlink"/>
@@ -16625,11 +16722,11 @@
       <w:pPr>
         <w:pStyle w:val="Heading3"/>
       </w:pPr>
-      <w:bookmarkStart w:id="114" w:name="totally-optional-readings-viewings"/>
+      <w:bookmarkStart w:id="116" w:name="totally-optional-readings-viewings"/>
       <w:r>
         <w:t xml:space="preserve">Totally Optional Readings &amp; Viewings</w:t>
       </w:r>
-      <w:bookmarkEnd w:id="114"/>
+      <w:bookmarkEnd w:id="116"/>
     </w:p>
     <w:p>
       <w:pPr>
@@ -16639,7 +16736,7 @@
           <w:ilvl w:val="0"/>
         </w:numPr>
       </w:pPr>
-      <w:hyperlink r:id="rId115">
+      <w:hyperlink r:id="rId117">
         <w:r>
           <w:rPr>
             <w:rStyle w:val="Hyperlink"/>
@@ -16659,7 +16756,7 @@
           <w:ilvl w:val="0"/>
         </w:numPr>
       </w:pPr>
-      <w:hyperlink r:id="rId116">
+      <w:hyperlink r:id="rId118">
         <w:r>
           <w:rPr>
             <w:rStyle w:val="Hyperlink"/>

</xml_diff>

<commit_message>
Edit, update celebrity publicity
</commit_message>
<xml_diff>
--- a/Deal_Obligations/Deal_Obligations.docx
+++ b/Deal_Obligations/Deal_Obligations.docx
@@ -2717,43 +2717,19 @@
         <w:pStyle w:val="BodyText"/>
       </w:pPr>
       <w:r>
-        <w:t xml:space="preserve">To constitute a refusal or failure to perform the conditions of a contract of employment such as we have here, there</w:t>
-      </w:r>
-      <w:r>
-        <w:t xml:space="preserve"> </w:t>
-      </w:r>
-      <w:r>
-        <w:t xml:space="preserve">must be, on the part of the actress, a willful act or willful misconduct</w:t>
-      </w:r>
-      <w:r>
-        <w:t xml:space="preserve"> </w:t>
-      </w:r>
-      <w:r>
-        <w:rPr>
-          <w:i/>
-        </w:rPr>
-        <w:t xml:space="preserve">May v. New York Motion Picture Corp.</w:t>
-      </w:r>
-      <w:r>
-        <w:t xml:space="preserve">, 45 Cal. App. 396;</w:t>
-      </w:r>
-      <w:r>
-        <w:t xml:space="preserve"> </w:t>
-      </w:r>
-      <w:r>
-        <w:rPr>
-          <w:i/>
-        </w:rPr>
-        <w:t xml:space="preserve">Ehlers v. Langley &amp; Michaels Co.</w:t>
-      </w:r>
-      <w:r>
-        <w:t xml:space="preserve">,</w:t>
-      </w:r>
-      <w:r>
-        <w:t xml:space="preserve"> </w:t>
-      </w:r>
-      <w:r>
-        <w:t xml:space="preserve">72 Cal. App. 214, 221), a condition which is absent</w:t>
+        <w:t xml:space="preserve">To constitute a refusal or failure to perform the conditions of a contract of employment</w:t>
+      </w:r>
+      <w:r>
+        <w:t xml:space="preserve"> </w:t>
+      </w:r>
+      <w:r>
+        <w:t xml:space="preserve">such as we have here, there must be, on the part of the actress, a willful act or willful misconduct,</w:t>
+      </w:r>
+      <w:r>
+        <w:t xml:space="preserve"> </w:t>
+      </w:r>
+      <w:r>
+        <w:t xml:space="preserve">a condition which is absent</w:t>
       </w:r>
       <w:r>
         <w:t xml:space="preserve"> </w:t>
@@ -2941,7 +2917,7 @@
         <w:t xml:space="preserve"> </w:t>
       </w:r>
       <w:r>
-        <w:t xml:space="preserve">stipulated in the contract here before us.…</w:t>
+        <w:t xml:space="preserve">stipulated in the contract here before us. …</w:t>
       </w:r>
     </w:p>
     <w:p>
@@ -4903,7 +4879,7 @@
         <w:pStyle w:val="FirstParagraph"/>
       </w:pPr>
       <w:r>
-        <w:t xml:space="preserve">Even ex-Beatle John Lennon reportedly wondered aloud</w:t>
+        <w:t xml:space="preserve">Even ex-Beatle John Lennon reportedly wondered aloud,</w:t>
       </w:r>
       <w:r>
         <w:t xml:space="preserve"> </w:t>
@@ -4921,7 +4897,13 @@
         <w:t xml:space="preserve"> </w:t>
       </w:r>
       <w:r>
-        <w:t xml:space="preserve">The talent typically wants to grow and explore, change their style, and record more</w:t>
+        <w:t xml:space="preserve">The talent typically wants to grow and explore, change their style,</w:t>
+      </w:r>
+      <w:r>
+        <w:t xml:space="preserve"> </w:t>
+      </w:r>
+      <w:r>
+        <w:t xml:space="preserve">and record more</w:t>
       </w:r>
       <w:r>
         <w:t xml:space="preserve"> </w:t>
@@ -4939,7 +4921,13 @@
         <w:t xml:space="preserve"> </w:t>
       </w:r>
       <w:r>
-        <w:t xml:space="preserve">perhaps more difficult music. But record companies tend to want more of whatever sold last time.</w:t>
+        <w:t xml:space="preserve">perhaps more difficult music.</w:t>
+      </w:r>
+      <w:r>
+        <w:t xml:space="preserve"> </w:t>
+      </w:r>
+      <w:r>
+        <w:t xml:space="preserve">But record companies tend to want more of whatever sold last time.</w:t>
       </w:r>
     </w:p>
     <w:p>

</xml_diff>

<commit_message>
Add morals clauses in publishing, light edits.
Still need to make docs for Copyright Basics, Registration, Introduction
</commit_message>
<xml_diff>
--- a/Deal_Obligations/Deal_Obligations.docx
+++ b/Deal_Obligations/Deal_Obligations.docx
@@ -3763,7 +3763,7 @@
       <w:pPr>
         <w:pStyle w:val="Heading3"/>
       </w:pPr>
-      <w:bookmarkStart w:id="51" w:name="loews-inc.v.-cole"/>
+      <w:bookmarkStart w:id="51" w:name="loews-inc.-v.-cole"/>
       <w:r>
         <w:rPr>
           <w:i/>
@@ -3776,7 +3776,7 @@
       <w:pPr>
         <w:pStyle w:val="Heading6"/>
       </w:pPr>
-      <w:bookmarkStart w:id="52" w:name="united-states-court-of-appeals-ninth-circuit-1950."/>
+      <w:bookmarkStart w:id="52" w:name="X799b450c72c3ee0aa664541a06329e7ff612764"/>
       <w:r>
         <w:t xml:space="preserve">United States Court of Appeals Ninth Circuit (1950).</w:t>
       </w:r>
@@ -4147,7 +4147,15 @@
         <w:t xml:space="preserve"> </w:t>
       </w:r>
       <w:r>
-        <w:t xml:space="preserve">and the infamous witch-hunts</w:t>
+        <w:t xml:space="preserve">and</w:t>
+      </w:r>
+    </w:p>
+    <w:p>
+      <w:pPr>
+        <w:pStyle w:val="BodyText"/>
+      </w:pPr>
+      <w:r>
+        <w:t xml:space="preserve">The infamous witch-hunts</w:t>
       </w:r>
       <w:r>
         <w:t xml:space="preserve"> </w:t>
@@ -4159,13 +4167,27 @@
         <w:t xml:space="preserve"> </w:t>
       </w:r>
       <w:r>
+        <w:t xml:space="preserve">were shameful, dark, and fearful,</w:t>
+      </w:r>
+      <w:r>
+        <w:t xml:space="preserve"> </w:t>
+      </w:r>
+      <w:r>
+        <w:t xml:space="preserve">blights on our nation’s history and on the entertainment industry’s .</w:t>
+      </w:r>
+      <w:r>
+        <w:t xml:space="preserve"> </w:t>
+      </w:r>
+      <w:r>
+        <w:t xml:space="preserve">Richard periods in our nation’s history</w:t>
+      </w:r>
+    </w:p>
+    <w:p>
+      <w:pPr>
+        <w:pStyle w:val="BodyText"/>
+      </w:pPr>
+      <w:r>
         <w:t xml:space="preserve">(one of whose members was a newly elected congressman named Richard Nixon)</w:t>
-      </w:r>
-      <w:r>
-        <w:t xml:space="preserve"> </w:t>
-      </w:r>
-      <w:r>
-        <w:t xml:space="preserve">were dark periods in our nation’s history</w:t>
       </w:r>
       <w:r>
         <w:t xml:space="preserve"> </w:t>
@@ -4576,23 +4598,285 @@
     </w:p>
     <w:p>
       <w:pPr>
+        <w:pStyle w:val="Heading4"/>
+      </w:pPr>
+      <w:bookmarkStart w:id="60" w:name="morals-clauses-and-publishing-deals"/>
+      <w:r>
+        <w:t xml:space="preserve">Morals Clauses and Publishing Deals</w:t>
+      </w:r>
+      <w:bookmarkEnd w:id="60"/>
+    </w:p>
+    <w:p>
+      <w:pPr>
+        <w:pStyle w:val="FirstParagraph"/>
+      </w:pPr>
+      <w:r>
+        <w:t xml:space="preserve">Even publishing is not immune to the latest craze for morals clauses.</w:t>
+      </w:r>
+      <w:r>
+        <w:t xml:space="preserve"> </w:t>
+      </w:r>
+      <w:r>
+        <w:t xml:space="preserve">Publishers have entertained the idea ever since author Michael Moore’s book,</w:t>
+      </w:r>
+      <w:r>
+        <w:t xml:space="preserve"> </w:t>
+      </w:r>
+      <w:r>
+        <w:rPr>
+          <w:i/>
+        </w:rPr>
+        <w:t xml:space="preserve">Stupid White Men</w:t>
+      </w:r>
+      <w:r>
+        <w:t xml:space="preserve">, was scheduled to be published</w:t>
+      </w:r>
+      <w:r>
+        <w:t xml:space="preserve"> </w:t>
+      </w:r>
+      <w:r>
+        <w:rPr>
+          <w:i/>
+        </w:rPr>
+        <w:t xml:space="preserve">one day</w:t>
+      </w:r>
+      <w:r>
+        <w:t xml:space="preserve"> </w:t>
+      </w:r>
+      <w:r>
+        <w:t xml:space="preserve">after 9/11.</w:t>
+      </w:r>
+      <w:r>
+        <w:t xml:space="preserve"> </w:t>
+      </w:r>
+      <w:r>
+        <w:rPr>
+          <w:i/>
+        </w:rPr>
+        <w:t xml:space="preserve">Stupid White Men</w:t>
+      </w:r>
+      <w:r>
+        <w:t xml:space="preserve"> </w:t>
+      </w:r>
+      <w:r>
+        <w:t xml:space="preserve">harshly criticized President Bush.</w:t>
+      </w:r>
+      <w:r>
+        <w:t xml:space="preserve"> </w:t>
+      </w:r>
+      <w:r>
+        <w:t xml:space="preserve">The publisher, HarperCollins, tried to back out,</w:t>
+      </w:r>
+      <w:r>
+        <w:t xml:space="preserve"> </w:t>
+      </w:r>
+      <w:r>
+        <w:t xml:space="preserve">or wanted Moore to rewrite the parts about the President.</w:t>
+      </w:r>
+      <w:r>
+        <w:t xml:space="preserve"> </w:t>
+      </w:r>
+      <w:r>
+        <w:t xml:space="preserve">Moore successfully got the nations librarians behind him,</w:t>
+      </w:r>
+      <w:r>
+        <w:t xml:space="preserve"> </w:t>
+      </w:r>
+      <w:r>
+        <w:t xml:space="preserve">and they petitioned the publisher on behalf of Moore’s book.</w:t>
+      </w:r>
+    </w:p>
+    <w:p>
+      <w:pPr>
+        <w:pStyle w:val="BodyText"/>
+      </w:pPr>
+      <w:hyperlink r:id="rId61">
+        <w:r>
+          <w:rPr>
+            <w:i/>
+            <w:rStyle w:val="Hyperlink"/>
+          </w:rPr>
+          <w:t xml:space="preserve">Stupid White Men</w:t>
+        </w:r>
+        <w:r>
+          <w:rPr>
+            <w:rStyle w:val="Hyperlink"/>
+          </w:rPr>
+          <w:t xml:space="preserve"> </w:t>
+        </w:r>
+        <w:r>
+          <w:rPr>
+            <w:rStyle w:val="Hyperlink"/>
+          </w:rPr>
+          <w:t xml:space="preserve">at Wikipedia</w:t>
+        </w:r>
+      </w:hyperlink>
+    </w:p>
+    <w:p>
+      <w:pPr>
+        <w:pStyle w:val="BodyText"/>
+      </w:pPr>
+      <w:r>
+        <w:t xml:space="preserve">Scott H. Greenfield described the latest morals clauses to pop up in the publishing industry in</w:t>
+      </w:r>
+      <w:r>
+        <w:t xml:space="preserve"> </w:t>
+      </w:r>
+      <w:r>
+        <w:t xml:space="preserve">“</w:t>
+      </w:r>
+      <w:r>
+        <w:t xml:space="preserve">The Moral Hole,</w:t>
+      </w:r>
+      <w:r>
+        <w:t xml:space="preserve">”</w:t>
+      </w:r>
+      <w:r>
+        <w:t xml:space="preserve"> </w:t>
+      </w:r>
+      <w:r>
+        <w:t xml:space="preserve">a</w:t>
+      </w:r>
+      <w:r>
+        <w:t xml:space="preserve"> </w:t>
+      </w:r>
+      <w:hyperlink r:id="rId62">
+        <w:r>
+          <w:rPr>
+            <w:rStyle w:val="Hyperlink"/>
+          </w:rPr>
+          <w:t xml:space="preserve">post at his</w:t>
+        </w:r>
+        <w:r>
+          <w:rPr>
+            <w:rStyle w:val="Hyperlink"/>
+          </w:rPr>
+          <w:t xml:space="preserve"> </w:t>
+        </w:r>
+        <w:r>
+          <w:rPr>
+            <w:i/>
+            <w:rStyle w:val="Hyperlink"/>
+          </w:rPr>
+          <w:t xml:space="preserve">Simple Justice</w:t>
+        </w:r>
+        <w:r>
+          <w:rPr>
+            <w:rStyle w:val="Hyperlink"/>
+          </w:rPr>
+          <w:t xml:space="preserve"> </w:t>
+        </w:r>
+        <w:r>
+          <w:rPr>
+            <w:rStyle w:val="Hyperlink"/>
+          </w:rPr>
+          <w:t xml:space="preserve">blog</w:t>
+        </w:r>
+      </w:hyperlink>
+      <w:r>
+        <w:t xml:space="preserve"> </w:t>
+      </w:r>
+      <w:r>
+        <w:t xml:space="preserve">:</w:t>
+      </w:r>
+    </w:p>
+    <w:p>
+      <w:pPr>
+        <w:pStyle w:val="BlockText"/>
+      </w:pPr>
+      <w:r>
+        <w:t xml:space="preserve">Over the past few years, Simon &amp; Schuster, HarperCollins and Penguin Random House have added such clauses to their standard book contracts. I’ve heard that Hachette Book Group is debating putting one in its trade book contracts, though the publisher wouldn’t confirm it. These clauses release a company from the obligation to publish a book if, in the words of Penguin Random House,</w:t>
+      </w:r>
+      <w:r>
+        <w:t xml:space="preserve"> </w:t>
+      </w:r>
+      <w:r>
+        <w:t xml:space="preserve">“</w:t>
+      </w:r>
+      <w:r>
+        <w:t xml:space="preserve">past or future conduct of the author inconsistent with the author’s reputation at the time this agreement is executed comes to light and results in sustained, widespread public condemnation of the author that materially diminishes the sales potential of the work.</w:t>
+      </w:r>
+      <w:r>
+        <w:t xml:space="preserve">”</w:t>
+      </w:r>
+    </w:p>
+    <w:p>
+      <w:pPr>
+        <w:pStyle w:val="FirstParagraph"/>
+      </w:pPr>
+      <w:r>
+        <w:t xml:space="preserve">Greenfield describes another clause, from publisher Conde Nast,</w:t>
+      </w:r>
+      <w:r>
+        <w:t xml:space="preserve"> </w:t>
+      </w:r>
+      <w:r>
+        <w:t xml:space="preserve">which is even more problematic for authors:</w:t>
+      </w:r>
+    </w:p>
+    <w:p>
+      <w:pPr>
+        <w:pStyle w:val="BlockText"/>
+      </w:pPr>
+      <w:r>
+        <w:t xml:space="preserve">If, in the company’s</w:t>
+      </w:r>
+      <w:r>
+        <w:t xml:space="preserve"> </w:t>
+      </w:r>
+      <w:r>
+        <w:t xml:space="preserve">“</w:t>
+      </w:r>
+      <w:r>
+        <w:t xml:space="preserve">sole judgment,</w:t>
+      </w:r>
+      <w:r>
+        <w:t xml:space="preserve">”</w:t>
+      </w:r>
+      <w:r>
+        <w:t xml:space="preserve"> </w:t>
+      </w:r>
+      <w:r>
+        <w:t xml:space="preserve">the clause states, the writer</w:t>
+      </w:r>
+      <w:r>
+        <w:t xml:space="preserve"> </w:t>
+      </w:r>
+      <w:r>
+        <w:t xml:space="preserve">“</w:t>
+      </w:r>
+      <w:r>
+        <w:t xml:space="preserve">becomes the subject of public disrepute, contempt, complaints or scandals,</w:t>
+      </w:r>
+      <w:r>
+        <w:t xml:space="preserve">”</w:t>
+      </w:r>
+      <w:r>
+        <w:t xml:space="preserve"> </w:t>
+      </w:r>
+      <w:r>
+        <w:t xml:space="preserve">Condé Nast can terminate the agreement. In other words, a writer need not have done anything wrong; she need only become scandalous. In the age of the Twitter mob, that could mean simply writing or saying something that offends some group of strident tweeters.</w:t>
+      </w:r>
+    </w:p>
+    <w:p>
+      <w:pPr>
         <w:pStyle w:val="Heading2"/>
       </w:pPr>
-      <w:bookmarkStart w:id="60" w:name="studio-publisher-obligations"/>
+      <w:bookmarkStart w:id="63" w:name="studio-publisher-obligations"/>
       <w:r>
         <w:t xml:space="preserve">Studio-Publisher Obligations</w:t>
       </w:r>
-      <w:bookmarkEnd w:id="60"/>
+      <w:bookmarkEnd w:id="63"/>
     </w:p>
     <w:p>
       <w:pPr>
         <w:pStyle w:val="Heading3"/>
       </w:pPr>
-      <w:bookmarkStart w:id="61" w:name="satisfactory-work-product-the-recording-industry"/>
+      <w:bookmarkStart w:id="64" w:name="Xb355c73dcfcaf02ec1dcf9e911d87d6786f127a"/>
       <w:r>
         <w:t xml:space="preserve">Satisfactory Work Product &amp; The Recording Industry</w:t>
       </w:r>
-      <w:bookmarkEnd w:id="61"/>
+      <w:bookmarkEnd w:id="64"/>
     </w:p>
     <w:p>
       <w:pPr>
@@ -4765,7 +5049,7 @@
       <w:pPr>
         <w:pStyle w:val="BlockText"/>
       </w:pPr>
-      <w:hyperlink r:id="rId62">
+      <w:hyperlink r:id="rId65">
         <w:r>
           <w:rPr>
             <w:rStyle w:val="Hyperlink"/>
@@ -4784,7 +5068,7 @@
       <w:r>
         <w:t xml:space="preserve"> </w:t>
       </w:r>
-      <w:hyperlink r:id="rId63">
+      <w:hyperlink r:id="rId66">
         <w:r>
           <w:rPr>
             <w:rStyle w:val="Hyperlink"/>
@@ -4865,7 +5149,7 @@
       <w:pPr>
         <w:pStyle w:val="BlockText"/>
       </w:pPr>
-      <w:hyperlink r:id="rId64">
+      <w:hyperlink r:id="rId67">
         <w:r>
           <w:rPr>
             <w:rStyle w:val="Hyperlink"/>
@@ -5042,21 +5326,21 @@
       <w:pPr>
         <w:pStyle w:val="Heading3"/>
       </w:pPr>
-      <w:bookmarkStart w:id="65" w:name="satisfactory-work-product-in-the-publishing-industry"/>
+      <w:bookmarkStart w:id="68" w:name="X7bb8c60c41e00a2cd323cd998f99e4a533c217c"/>
       <w:r>
         <w:t xml:space="preserve">Satisfactory Work Product In The Publishing Industry</w:t>
       </w:r>
-      <w:bookmarkEnd w:id="65"/>
+      <w:bookmarkEnd w:id="68"/>
     </w:p>
     <w:p>
       <w:pPr>
         <w:pStyle w:val="Heading4"/>
       </w:pPr>
-      <w:bookmarkStart w:id="66" w:name="how-book-advances-work"/>
+      <w:bookmarkStart w:id="69" w:name="how-book-advances-work"/>
       <w:r>
         <w:t xml:space="preserve">How Book Advances Work</w:t>
       </w:r>
-      <w:bookmarkEnd w:id="66"/>
+      <w:bookmarkEnd w:id="69"/>
     </w:p>
     <w:p>
       <w:pPr>
@@ -5464,24 +5748,24 @@
       <w:pPr>
         <w:pStyle w:val="Heading3"/>
       </w:pPr>
-      <w:bookmarkStart w:id="67" w:name="harcourt-brace-jovanovich-inc.v.-goldwater-shadegg"/>
+      <w:bookmarkStart w:id="70" w:name="X10e8a5277757ee77526f8703444eb3037a92bf6"/>
       <w:r>
         <w:rPr>
           <w:i/>
         </w:rPr>
         <w:t xml:space="preserve">Harcourt Brace Jovanovich, Inc. v. Goldwater &amp; Shadegg</w:t>
       </w:r>
-      <w:bookmarkEnd w:id="67"/>
+      <w:bookmarkEnd w:id="70"/>
     </w:p>
     <w:p>
       <w:pPr>
         <w:pStyle w:val="Heading6"/>
       </w:pPr>
-      <w:bookmarkStart w:id="68" w:name="united-states-district-court-sdny-1982"/>
+      <w:bookmarkStart w:id="71" w:name="united-states-district-court-sdny-1982"/>
       <w:r>
         <w:t xml:space="preserve">United States District Court (SDNY 1982)</w:t>
       </w:r>
-      <w:bookmarkEnd w:id="68"/>
+      <w:bookmarkEnd w:id="71"/>
     </w:p>
     <w:p>
       <w:pPr>
@@ -5491,7 +5775,7 @@
           <w:ilvl w:val="0"/>
         </w:numPr>
       </w:pPr>
-      <w:hyperlink r:id="rId69">
+      <w:hyperlink r:id="rId72">
         <w:r>
           <w:rPr>
             <w:rStyle w:val="Hyperlink"/>
@@ -5508,7 +5792,7 @@
           <w:ilvl w:val="0"/>
         </w:numPr>
       </w:pPr>
-      <w:hyperlink r:id="rId70">
+      <w:hyperlink r:id="rId73">
         <w:r>
           <w:rPr>
             <w:rStyle w:val="Hyperlink"/>
@@ -5525,7 +5809,7 @@
           <w:ilvl w:val="0"/>
         </w:numPr>
       </w:pPr>
-      <w:hyperlink r:id="rId71">
+      <w:hyperlink r:id="rId74">
         <w:r>
           <w:rPr>
             <w:rStyle w:val="Hyperlink"/>
@@ -5538,11 +5822,11 @@
       <w:pPr>
         <w:pStyle w:val="Heading4"/>
       </w:pPr>
-      <w:bookmarkStart w:id="72" w:name="opinion"/>
+      <w:bookmarkStart w:id="75" w:name="opinion"/>
       <w:r>
         <w:t xml:space="preserve">OPINION</w:t>
       </w:r>
-      <w:bookmarkEnd w:id="72"/>
+      <w:bookmarkEnd w:id="75"/>
     </w:p>
     <w:p>
       <w:pPr>
@@ -5556,18 +5840,18 @@
       <w:pPr>
         <w:pStyle w:val="Heading4"/>
       </w:pPr>
-      <w:bookmarkStart w:id="73" w:name="findings-of-fact-and-conclusions-of-law"/>
+      <w:bookmarkStart w:id="76" w:name="findings-of-fact-and-conclusions-of-law"/>
       <w:r>
         <w:t xml:space="preserve">FINDINGS OF FACT AND CONCLUSIONS OF LAW</w:t>
       </w:r>
-      <w:bookmarkEnd w:id="73"/>
+      <w:bookmarkEnd w:id="76"/>
     </w:p>
     <w:p>
       <w:pPr>
         <w:pStyle w:val="FirstParagraph"/>
       </w:pPr>
       <w:r>
-        <w:t xml:space="preserve">[The issue in this case is whether Jovanovich, Inc.</w:t>
+        <w:t xml:space="preserve">[The issue in this case is whether Jovanovich, Inc. </w:t>
       </w:r>
       <w:r>
         <w:t xml:space="preserve"> </w:t>
@@ -7868,7 +8152,7 @@
       <w:pPr>
         <w:pStyle w:val="Heading4"/>
       </w:pPr>
-      <w:bookmarkStart w:id="74" w:name="notes-on-hbj-v.-barry-goldwater"/>
+      <w:bookmarkStart w:id="77" w:name="notes-on-hbj-v.-barry-goldwater"/>
       <w:r>
         <w:t xml:space="preserve">Notes on</w:t>
       </w:r>
@@ -7881,7 +8165,7 @@
         </w:rPr>
         <w:t xml:space="preserve">HBJ v. Barry Goldwater</w:t>
       </w:r>
-      <w:bookmarkEnd w:id="74"/>
+      <w:bookmarkEnd w:id="77"/>
     </w:p>
     <w:p>
       <w:pPr>
@@ -8085,7 +8369,7 @@
       <w:r>
         <w:t xml:space="preserve"> </w:t>
       </w:r>
-      <w:hyperlink r:id="rId75">
+      <w:hyperlink r:id="rId78">
         <w:r>
           <w:rPr>
             <w:i/>
@@ -8350,11 +8634,11 @@
       <w:pPr>
         <w:pStyle w:val="Heading4"/>
       </w:pPr>
-      <w:bookmarkStart w:id="76" w:name="the-satisfactory-manuscript-clause"/>
+      <w:bookmarkStart w:id="79" w:name="the-satisfactory-manuscript-clause"/>
       <w:r>
         <w:t xml:space="preserve">The Satisfactory Manuscript Clause</w:t>
       </w:r>
-      <w:bookmarkEnd w:id="76"/>
+      <w:bookmarkEnd w:id="79"/>
     </w:p>
     <w:p>
       <w:pPr>
@@ -8436,11 +8720,11 @@
       <w:pPr>
         <w:pStyle w:val="Heading4"/>
       </w:pPr>
-      <w:bookmarkStart w:id="77" w:name="modern-editors"/>
+      <w:bookmarkStart w:id="80" w:name="modern-editors"/>
       <w:r>
         <w:t xml:space="preserve">Modern Editors</w:t>
       </w:r>
-      <w:bookmarkEnd w:id="77"/>
+      <w:bookmarkEnd w:id="80"/>
     </w:p>
     <w:p>
       <w:pPr>
@@ -8532,24 +8816,24 @@
       <w:pPr>
         <w:pStyle w:val="Heading3"/>
       </w:pPr>
-      <w:bookmarkStart w:id="78" w:name="doubleday-company-inc.v.-tony-curtis"/>
+      <w:bookmarkStart w:id="81" w:name="doubleday-company-inc.-v.-tony-curtis"/>
       <w:r>
         <w:rPr>
           <w:i/>
         </w:rPr>
         <w:t xml:space="preserve">Doubleday &amp; Company, Inc. v. Tony Curtis</w:t>
       </w:r>
-      <w:bookmarkEnd w:id="78"/>
+      <w:bookmarkEnd w:id="81"/>
     </w:p>
     <w:p>
       <w:pPr>
         <w:pStyle w:val="Heading6"/>
       </w:pPr>
-      <w:bookmarkStart w:id="79" w:name="united-states-court-of-appeals-second-circuit-1985"/>
+      <w:bookmarkStart w:id="82" w:name="Xcc1053b721b28439d9431c4f4d4c6cfd3fcbc11"/>
       <w:r>
         <w:t xml:space="preserve">United States Court of Appeals Second Circuit (1985)</w:t>
       </w:r>
-      <w:bookmarkEnd w:id="79"/>
+      <w:bookmarkEnd w:id="82"/>
     </w:p>
     <w:p>
       <w:pPr>
@@ -8559,7 +8843,7 @@
           <w:ilvl w:val="0"/>
         </w:numPr>
       </w:pPr>
-      <w:hyperlink r:id="rId80">
+      <w:hyperlink r:id="rId83">
         <w:r>
           <w:rPr>
             <w:rStyle w:val="Hyperlink"/>
@@ -8576,7 +8860,7 @@
           <w:ilvl w:val="0"/>
         </w:numPr>
       </w:pPr>
-      <w:hyperlink r:id="rId81">
+      <w:hyperlink r:id="rId84">
         <w:r>
           <w:rPr>
             <w:rStyle w:val="Hyperlink"/>
@@ -8731,21 +9015,21 @@
       <w:pPr>
         <w:pStyle w:val="Heading3"/>
       </w:pPr>
-      <w:bookmarkStart w:id="82" w:name="i."/>
+      <w:bookmarkStart w:id="85" w:name="i."/>
       <w:r>
         <w:t xml:space="preserve">I.</w:t>
       </w:r>
-      <w:bookmarkEnd w:id="82"/>
+      <w:bookmarkEnd w:id="85"/>
     </w:p>
     <w:p>
       <w:pPr>
         <w:pStyle w:val="Heading4"/>
       </w:pPr>
-      <w:bookmarkStart w:id="83" w:name="background"/>
+      <w:bookmarkStart w:id="86" w:name="background"/>
       <w:r>
         <w:t xml:space="preserve">BACKGROUND</w:t>
       </w:r>
-      <w:bookmarkEnd w:id="83"/>
+      <w:bookmarkEnd w:id="86"/>
     </w:p>
     <w:p>
       <w:pPr>
@@ -10079,14 +10363,14 @@
       <w:pPr>
         <w:pStyle w:val="Heading4"/>
       </w:pPr>
-      <w:bookmarkStart w:id="84" w:name="proceedings-in-the-district-court"/>
+      <w:bookmarkStart w:id="87" w:name="proceedings-in-the-district-court"/>
       <w:r>
         <w:rPr>
           <w:i/>
         </w:rPr>
         <w:t xml:space="preserve">Proceedings in the District Court</w:t>
       </w:r>
-      <w:bookmarkEnd w:id="84"/>
+      <w:bookmarkEnd w:id="87"/>
     </w:p>
     <w:p>
       <w:pPr>
@@ -10341,14 +10625,14 @@
       <w:pPr>
         <w:pStyle w:val="Heading4"/>
       </w:pPr>
-      <w:bookmarkStart w:id="85" w:name="the-decision-of-the-district-court"/>
+      <w:bookmarkStart w:id="88" w:name="the-decision-of-the-district-court"/>
       <w:r>
         <w:rPr>
           <w:i/>
         </w:rPr>
         <w:t xml:space="preserve">The Decision of the District Court</w:t>
       </w:r>
-      <w:bookmarkEnd w:id="85"/>
+      <w:bookmarkEnd w:id="88"/>
     </w:p>
     <w:p>
       <w:pPr>
@@ -10588,27 +10872,27 @@
       <w:pPr>
         <w:pStyle w:val="Heading3"/>
       </w:pPr>
-      <w:bookmarkStart w:id="86" w:name="ii."/>
+      <w:bookmarkStart w:id="89" w:name="ii."/>
       <w:r>
         <w:t xml:space="preserve">II.</w:t>
       </w:r>
-      <w:bookmarkEnd w:id="86"/>
+      <w:bookmarkEnd w:id="89"/>
     </w:p>
     <w:p>
       <w:pPr>
         <w:pStyle w:val="Heading4"/>
       </w:pPr>
-      <w:bookmarkStart w:id="87" w:name="discussion"/>
+      <w:bookmarkStart w:id="90" w:name="discussion"/>
       <w:r>
         <w:t xml:space="preserve">DISCUSSION</w:t>
       </w:r>
-      <w:bookmarkEnd w:id="87"/>
+      <w:bookmarkEnd w:id="90"/>
     </w:p>
     <w:p>
       <w:pPr>
         <w:pStyle w:val="Heading4"/>
       </w:pPr>
-      <w:bookmarkStart w:id="88" w:name="a.-the-publishers-duty-to-perform-in-good-faith."/>
+      <w:bookmarkStart w:id="91" w:name="X2871837fef9ec2d7a50382159d198b93c8dbb29"/>
       <w:r>
         <w:t xml:space="preserve">A.</w:t>
       </w:r>
@@ -10621,7 +10905,7 @@
         </w:rPr>
         <w:t xml:space="preserve">The Publisher’s Duty to Perform in Good Faith.</w:t>
       </w:r>
-      <w:bookmarkEnd w:id="88"/>
+      <w:bookmarkEnd w:id="91"/>
     </w:p>
     <w:p>
       <w:pPr>
@@ -10772,7 +11056,7 @@
       <w:r>
         <w:t xml:space="preserve"> </w:t>
       </w:r>
-      <w:hyperlink r:id="rId89">
+      <w:hyperlink r:id="rId92">
         <w:r>
           <w:rPr>
             <w:i/>
@@ -10888,7 +11172,7 @@
       <w:r>
         <w:t xml:space="preserve"> </w:t>
       </w:r>
-      <w:hyperlink r:id="rId89">
+      <w:hyperlink r:id="rId92">
         <w:r>
           <w:rPr>
             <w:rStyle w:val="Hyperlink"/>
@@ -11134,7 +11418,7 @@
       <w:pPr>
         <w:pStyle w:val="Heading4"/>
       </w:pPr>
-      <w:bookmarkStart w:id="90" w:name="b.-doubledays-good-faith."/>
+      <w:bookmarkStart w:id="93" w:name="b.-doubledays-good-faith."/>
       <w:r>
         <w:t xml:space="preserve">B.</w:t>
       </w:r>
@@ -11147,7 +11431,7 @@
         </w:rPr>
         <w:t xml:space="preserve">Doubleday’s Good Faith.</w:t>
       </w:r>
-      <w:bookmarkEnd w:id="90"/>
+      <w:bookmarkEnd w:id="93"/>
     </w:p>
     <w:p>
       <w:pPr>
@@ -11414,7 +11698,7 @@
       <w:r>
         <w:t xml:space="preserve"> </w:t>
       </w:r>
-      <w:hyperlink r:id="rId91">
+      <w:hyperlink r:id="rId94">
         <w:r>
           <w:rPr>
             <w:i/>
@@ -11441,7 +11725,7 @@
       <w:r>
         <w:t xml:space="preserve"> </w:t>
       </w:r>
-      <w:hyperlink r:id="rId69">
+      <w:hyperlink r:id="rId72">
         <w:r>
           <w:rPr>
             <w:i/>
@@ -11675,7 +11959,7 @@
       <w:pPr>
         <w:pStyle w:val="Heading4"/>
       </w:pPr>
-      <w:bookmarkStart w:id="92" w:name="c.-doubledays-action-for-return-of-the-advance."/>
+      <w:bookmarkStart w:id="95" w:name="Xce7f6ea4fefb602ce017c5cfb619bdf1f3b5894"/>
       <w:r>
         <w:t xml:space="preserve">C.</w:t>
       </w:r>
@@ -11688,7 +11972,7 @@
         </w:rPr>
         <w:t xml:space="preserve">Doubleday’s Action For Return of the Advance.</w:t>
       </w:r>
-      <w:bookmarkEnd w:id="92"/>
+      <w:bookmarkEnd w:id="95"/>
     </w:p>
     <w:p>
       <w:pPr>
@@ -11797,21 +12081,21 @@
       <w:pPr>
         <w:pStyle w:val="Heading3"/>
       </w:pPr>
-      <w:bookmarkStart w:id="93" w:name="iii."/>
+      <w:bookmarkStart w:id="96" w:name="iii."/>
       <w:r>
         <w:t xml:space="preserve">III.</w:t>
       </w:r>
-      <w:bookmarkEnd w:id="93"/>
+      <w:bookmarkEnd w:id="96"/>
     </w:p>
     <w:p>
       <w:pPr>
         <w:pStyle w:val="Heading4"/>
       </w:pPr>
-      <w:bookmarkStart w:id="94" w:name="conclusion"/>
+      <w:bookmarkStart w:id="97" w:name="conclusion"/>
       <w:r>
         <w:t xml:space="preserve">CONCLUSION</w:t>
       </w:r>
-      <w:bookmarkEnd w:id="94"/>
+      <w:bookmarkEnd w:id="97"/>
     </w:p>
     <w:p>
       <w:pPr>
@@ -11849,7 +12133,7 @@
       <w:pPr>
         <w:pStyle w:val="Heading4"/>
       </w:pPr>
-      <w:bookmarkStart w:id="95" w:name="notes-on-doubleday-v.-tony-curtis"/>
+      <w:bookmarkStart w:id="98" w:name="notes-on-doubleday-v.-tony-curtis"/>
       <w:r>
         <w:t xml:space="preserve">Notes on</w:t>
       </w:r>
@@ -11862,7 +12146,7 @@
         </w:rPr>
         <w:t xml:space="preserve">Doubleday v. Tony Curtis</w:t>
       </w:r>
-      <w:bookmarkEnd w:id="95"/>
+      <w:bookmarkEnd w:id="98"/>
     </w:p>
     <w:p>
       <w:pPr>
@@ -11881,7 +12165,7 @@
         <w:t xml:space="preserve">”</w:t>
       </w:r>
       <w:r>
-        <w:t xml:space="preserve">) signed a book contract to provide two novels to the publisher Doubleday &amp; Co., Inc. (</w:t>
+        <w:t xml:space="preserve">) signed a book contract to provide two novels to the publisher Doubleday &amp; Co., Inc. (</w:t>
       </w:r>
       <w:r>
         <w:t xml:space="preserve">“</w:t>
@@ -12179,24 +12463,24 @@
       <w:pPr>
         <w:pStyle w:val="Heading3"/>
       </w:pPr>
-      <w:bookmarkStart w:id="96" w:name="zilg-v.-prentice-hall-inc."/>
+      <w:bookmarkStart w:id="99" w:name="zilg-v.-prentice-hall-inc."/>
       <w:r>
         <w:rPr>
           <w:i/>
         </w:rPr>
         <w:t xml:space="preserve">Zilg v. Prentice-Hall, Inc.</w:t>
       </w:r>
-      <w:bookmarkEnd w:id="96"/>
+      <w:bookmarkEnd w:id="99"/>
     </w:p>
     <w:p>
       <w:pPr>
         <w:pStyle w:val="Heading6"/>
       </w:pPr>
-      <w:bookmarkStart w:id="97" w:name="second-circuit-court-of-appeals-1983"/>
+      <w:bookmarkStart w:id="100" w:name="second-circuit-court-of-appeals-1983"/>
       <w:r>
         <w:t xml:space="preserve">Second Circuit Court of Appeals (1983)</w:t>
       </w:r>
-      <w:bookmarkEnd w:id="97"/>
+      <w:bookmarkEnd w:id="100"/>
     </w:p>
     <w:p>
       <w:pPr>
@@ -12206,7 +12490,7 @@
           <w:ilvl w:val="0"/>
         </w:numPr>
       </w:pPr>
-      <w:hyperlink r:id="rId98">
+      <w:hyperlink r:id="rId101">
         <w:r>
           <w:rPr>
             <w:rStyle w:val="Hyperlink"/>
@@ -12223,7 +12507,7 @@
           <w:ilvl w:val="0"/>
         </w:numPr>
       </w:pPr>
-      <w:hyperlink r:id="rId99">
+      <w:hyperlink r:id="rId102">
         <w:r>
           <w:rPr>
             <w:rStyle w:val="Hyperlink"/>
@@ -12245,7 +12529,7 @@
         <w:pStyle w:val="BodyText"/>
       </w:pPr>
       <w:r>
-        <w:t xml:space="preserve">Prentice-Hall, Inc. (</w:t>
+        <w:t xml:space="preserve">Prentice-Hall, Inc. (</w:t>
       </w:r>
       <w:r>
         <w:t xml:space="preserve">“</w:t>
@@ -12281,7 +12565,7 @@
         <w:t xml:space="preserve"> </w:t>
       </w:r>
       <w:r>
-        <w:t xml:space="preserve">DuPont de Nemours &amp; Co., Inc. (</w:t>
+        <w:t xml:space="preserve">DuPont de Nemours &amp; Co., Inc. (</w:t>
       </w:r>
       <w:r>
         <w:t xml:space="preserve">“</w:t>
@@ -12318,11 +12602,11 @@
       <w:pPr>
         <w:pStyle w:val="Heading3"/>
       </w:pPr>
-      <w:bookmarkStart w:id="100" w:name="background-1"/>
+      <w:bookmarkStart w:id="103" w:name="background-1"/>
       <w:r>
         <w:t xml:space="preserve">BACKGROUND</w:t>
       </w:r>
-      <w:bookmarkEnd w:id="100"/>
+      <w:bookmarkEnd w:id="103"/>
     </w:p>
     <w:p>
       <w:pPr>
@@ -13948,11 +14232,11 @@
       <w:pPr>
         <w:pStyle w:val="Heading3"/>
       </w:pPr>
-      <w:bookmarkStart w:id="101" w:name="discussion-1"/>
+      <w:bookmarkStart w:id="104" w:name="discussion-1"/>
       <w:r>
         <w:t xml:space="preserve">DISCUSSION</w:t>
       </w:r>
-      <w:bookmarkEnd w:id="101"/>
+      <w:bookmarkEnd w:id="104"/>
     </w:p>
     <w:p>
       <w:pPr>
@@ -13984,7 +14268,7 @@
       <w:pPr>
         <w:pStyle w:val="Heading4"/>
       </w:pPr>
-      <w:bookmarkStart w:id="102" w:name="p-hs-breach-of-contract"/>
+      <w:bookmarkStart w:id="105" w:name="p-hs-breach-of-contract"/>
       <w:r>
         <w:t xml:space="preserve">2.</w:t>
       </w:r>
@@ -13997,7 +14281,7 @@
         </w:rPr>
         <w:t xml:space="preserve">P-H’s Breach of Contract</w:t>
       </w:r>
-      <w:bookmarkEnd w:id="102"/>
+      <w:bookmarkEnd w:id="105"/>
     </w:p>
     <w:p>
       <w:pPr>
@@ -14143,7 +14427,7 @@
       <w:r>
         <w:t xml:space="preserve"> </w:t>
       </w:r>
-      <w:hyperlink r:id="rId103">
+      <w:hyperlink r:id="rId106">
         <w:r>
           <w:rPr>
             <w:i/>
@@ -14653,7 +14937,7 @@
       <w:r>
         <w:t xml:space="preserve"> </w:t>
       </w:r>
-      <w:hyperlink r:id="rId104">
+      <w:hyperlink r:id="rId107">
         <w:r>
           <w:rPr>
             <w:i/>
@@ -15600,7 +15884,7 @@
       <w:pPr>
         <w:pStyle w:val="Heading4"/>
       </w:pPr>
-      <w:bookmarkStart w:id="105" w:name="notes-on-zilg-v.-prentice-hall"/>
+      <w:bookmarkStart w:id="108" w:name="notes-on-zilg-v.-prentice-hall"/>
       <w:r>
         <w:t xml:space="preserve">Notes on</w:t>
       </w:r>
@@ -15613,7 +15897,7 @@
         </w:rPr>
         <w:t xml:space="preserve">Zilg v. Prentice-Hall</w:t>
       </w:r>
-      <w:bookmarkEnd w:id="105"/>
+      <w:bookmarkEnd w:id="108"/>
     </w:p>
     <w:p>
       <w:pPr>
@@ -15758,7 +16042,7 @@
           <w:ilvl w:val="0"/>
         </w:numPr>
       </w:pPr>
-      <w:hyperlink r:id="rId99">
+      <w:hyperlink r:id="rId102">
         <w:r>
           <w:rPr>
             <w:i/>
@@ -15773,7 +16057,7 @@
       <w:r>
         <w:t xml:space="preserve">717 F.2d 671 (2nd Cir. 1983)(</w:t>
       </w:r>
-      <w:hyperlink r:id="rId106">
+      <w:hyperlink r:id="rId109">
         <w:r>
           <w:rPr>
             <w:rStyle w:val="Hyperlink"/>
@@ -15789,21 +16073,21 @@
       <w:pPr>
         <w:pStyle w:val="Heading2"/>
       </w:pPr>
-      <w:bookmarkStart w:id="107" w:name="royalties-profits"/>
+      <w:bookmarkStart w:id="110" w:name="royalties-profits"/>
       <w:r>
         <w:t xml:space="preserve">Royalties &amp; Profits</w:t>
       </w:r>
-      <w:bookmarkEnd w:id="107"/>
+      <w:bookmarkEnd w:id="110"/>
     </w:p>
     <w:p>
       <w:pPr>
         <w:pStyle w:val="Heading3"/>
       </w:pPr>
-      <w:bookmarkStart w:id="108" w:name="book-royalties"/>
+      <w:bookmarkStart w:id="111" w:name="book-royalties"/>
       <w:r>
         <w:t xml:space="preserve">Book Royalties</w:t>
       </w:r>
-      <w:bookmarkEnd w:id="108"/>
+      <w:bookmarkEnd w:id="111"/>
     </w:p>
     <w:p>
       <w:pPr>
@@ -15903,17 +16187,17 @@
       <w:pPr>
         <w:pStyle w:val="Heading3"/>
       </w:pPr>
-      <w:bookmarkStart w:id="109" w:name="hollywood-accounting"/>
+      <w:bookmarkStart w:id="112" w:name="hollywood-accounting"/>
       <w:r>
         <w:t xml:space="preserve">Hollywood Accounting</w:t>
       </w:r>
-      <w:bookmarkEnd w:id="109"/>
+      <w:bookmarkEnd w:id="112"/>
     </w:p>
     <w:p>
       <w:pPr>
         <w:pStyle w:val="FirstParagraph"/>
       </w:pPr>
-      <w:hyperlink r:id="rId110">
+      <w:hyperlink r:id="rId113">
         <w:r>
           <w:rPr>
             <w:rStyle w:val="Hyperlink"/>
@@ -16184,7 +16468,7 @@
       <w:pPr>
         <w:pStyle w:val="BodyText"/>
       </w:pPr>
-      <w:hyperlink r:id="rId110">
+      <w:hyperlink r:id="rId113">
         <w:r>
           <w:rPr>
             <w:rStyle w:val="Hyperlink"/>
@@ -16197,24 +16481,24 @@
       <w:pPr>
         <w:pStyle w:val="Heading3"/>
       </w:pPr>
-      <w:bookmarkStart w:id="111" w:name="buchwald-v.-paramount-pictures"/>
+      <w:bookmarkStart w:id="114" w:name="buchwald-v.-paramount-pictures"/>
       <w:r>
         <w:rPr>
           <w:i/>
         </w:rPr>
         <w:t xml:space="preserve">Buchwald v. Paramount Pictures</w:t>
       </w:r>
-      <w:bookmarkEnd w:id="111"/>
+      <w:bookmarkEnd w:id="114"/>
     </w:p>
     <w:p>
       <w:pPr>
         <w:pStyle w:val="Heading6"/>
       </w:pPr>
-      <w:bookmarkStart w:id="112" w:name="superior-court-of-california-1990"/>
+      <w:bookmarkStart w:id="115" w:name="superior-court-of-california-1990"/>
       <w:r>
         <w:t xml:space="preserve">Superior Court of California (1990)</w:t>
       </w:r>
-      <w:bookmarkEnd w:id="112"/>
+      <w:bookmarkEnd w:id="115"/>
     </w:p>
     <w:p>
       <w:pPr>
@@ -16538,17 +16822,17 @@
       <w:pPr>
         <w:pStyle w:val="Heading4"/>
       </w:pPr>
-      <w:bookmarkStart w:id="113" w:name="two-accounting-methods"/>
+      <w:bookmarkStart w:id="116" w:name="two-accounting-methods"/>
       <w:r>
         <w:t xml:space="preserve">Two Accounting Methods</w:t>
       </w:r>
-      <w:bookmarkEnd w:id="113"/>
+      <w:bookmarkEnd w:id="116"/>
     </w:p>
     <w:p>
       <w:pPr>
         <w:pStyle w:val="FirstParagraph"/>
       </w:pPr>
-      <w:hyperlink r:id="rId110">
+      <w:hyperlink r:id="rId113">
         <w:r>
           <w:rPr>
             <w:rStyle w:val="Hyperlink"/>
@@ -16659,7 +16943,7 @@
       <w:r>
         <w:t xml:space="preserve">(Cal. App. 1992)(</w:t>
       </w:r>
-      <w:hyperlink r:id="rId110">
+      <w:hyperlink r:id="rId113">
         <w:r>
           <w:rPr>
             <w:rStyle w:val="Hyperlink"/>
@@ -16679,7 +16963,7 @@
           <w:ilvl w:val="0"/>
         </w:numPr>
       </w:pPr>
-      <w:hyperlink r:id="rId114">
+      <w:hyperlink r:id="rId117">
         <w:r>
           <w:rPr>
             <w:i/>
@@ -16703,7 +16987,7 @@
           <w:ilvl w:val="0"/>
         </w:numPr>
       </w:pPr>
-      <w:hyperlink r:id="rId115">
+      <w:hyperlink r:id="rId118">
         <w:r>
           <w:rPr>
             <w:rStyle w:val="Hyperlink"/>
@@ -16716,11 +17000,11 @@
       <w:pPr>
         <w:pStyle w:val="Heading3"/>
       </w:pPr>
-      <w:bookmarkStart w:id="116" w:name="totally-optional-readings-viewings"/>
+      <w:bookmarkStart w:id="119" w:name="totally-optional-readings-viewings"/>
       <w:r>
         <w:t xml:space="preserve">Totally Optional Readings &amp; Viewings</w:t>
       </w:r>
-      <w:bookmarkEnd w:id="116"/>
+      <w:bookmarkEnd w:id="119"/>
     </w:p>
     <w:p>
       <w:pPr>
@@ -16730,7 +17014,7 @@
           <w:ilvl w:val="0"/>
         </w:numPr>
       </w:pPr>
-      <w:hyperlink r:id="rId117">
+      <w:hyperlink r:id="rId120">
         <w:r>
           <w:rPr>
             <w:rStyle w:val="Hyperlink"/>
@@ -16750,7 +17034,7 @@
           <w:ilvl w:val="0"/>
         </w:numPr>
       </w:pPr>
-      <w:hyperlink r:id="rId118">
+      <w:hyperlink r:id="rId121">
         <w:r>
           <w:rPr>
             <w:rStyle w:val="Hyperlink"/>

</xml_diff>

<commit_message>
finish morals clauses, make docs
</commit_message>
<xml_diff>
--- a/Deal_Obligations/Deal_Obligations.docx
+++ b/Deal_Obligations/Deal_Obligations.docx
@@ -3756,7 +3756,13 @@
         <w:pStyle w:val="BodyText"/>
       </w:pPr>
       <w:r>
-        <w:t xml:space="preserve">The following case dramatizes the blacklisting of another screenwriter, Lester Cole, one of the infamous Hollywood Ten, along with Dalton Trumbo.</w:t>
+        <w:t xml:space="preserve">The following case dramatizes the blacklisting of another screenwriter, Lester Cole, who,</w:t>
+      </w:r>
+      <w:r>
+        <w:t xml:space="preserve"> </w:t>
+      </w:r>
+      <w:r>
+        <w:t xml:space="preserve">like Trumbo, was one of the infamous Hollywood Ten.</w:t>
       </w:r>
     </w:p>
     <w:p>
@@ -4135,33 +4141,7 @@
         <w:pStyle w:val="FirstParagraph"/>
       </w:pPr>
       <w:r>
-        <w:t xml:space="preserve">Blacklisting of the Hollywood 10,</w:t>
-      </w:r>
-      <w:r>
-        <w:t xml:space="preserve"> </w:t>
-      </w:r>
-      <w:r>
-        <w:t xml:space="preserve">including such prominent writers as Dalton Trumbo and Ring Lardner,</w:t>
-      </w:r>
-      <w:r>
-        <w:t xml:space="preserve"> </w:t>
-      </w:r>
-      <w:r>
-        <w:t xml:space="preserve">and</w:t>
-      </w:r>
-    </w:p>
-    <w:p>
-      <w:pPr>
-        <w:pStyle w:val="BodyText"/>
-      </w:pPr>
-      <w:r>
-        <w:t xml:space="preserve">The infamous witch-hunts</w:t>
-      </w:r>
-      <w:r>
-        <w:t xml:space="preserve"> </w:t>
-      </w:r>
-      <w:r>
-        <w:t xml:space="preserve">conducted by the House Un-American Activities Committee (HUAC)</w:t>
+        <w:t xml:space="preserve">The Red Scare and the witch hunts conducted by the House Un-American Activities Committee (HUAC)</w:t>
       </w:r>
       <w:r>
         <w:t xml:space="preserve"> </w:t>
@@ -4173,27 +4153,55 @@
         <w:t xml:space="preserve"> </w:t>
       </w:r>
       <w:r>
-        <w:t xml:space="preserve">blights on our nation’s history and on the entertainment industry’s .</w:t>
-      </w:r>
-      <w:r>
-        <w:t xml:space="preserve"> </w:t>
-      </w:r>
-      <w:r>
-        <w:t xml:space="preserve">Richard periods in our nation’s history</w:t>
-      </w:r>
-    </w:p>
-    <w:p>
-      <w:pPr>
-        <w:pStyle w:val="BodyText"/>
-      </w:pPr>
-      <w:r>
-        <w:t xml:space="preserve">(one of whose members was a newly elected congressman named Richard Nixon)</w:t>
-      </w:r>
-      <w:r>
-        <w:t xml:space="preserve"> </w:t>
-      </w:r>
-      <w:r>
-        <w:t xml:space="preserve">and in the entertainment industry.</w:t>
+        <w:t xml:space="preserve">blots on our nation’s history.</w:t>
+      </w:r>
+      <w:r>
+        <w:t xml:space="preserve"> </w:t>
+      </w:r>
+      <w:r>
+        <w:t xml:space="preserve">The entertainment industry embarrassed itself for all time</w:t>
+      </w:r>
+      <w:r>
+        <w:t xml:space="preserve"> </w:t>
+      </w:r>
+      <w:r>
+        <w:t xml:space="preserve">by showing spineless deference to what amounted to government censorship of the arts.</w:t>
+      </w:r>
+      <w:r>
+        <w:t xml:space="preserve"> </w:t>
+      </w:r>
+      <w:r>
+        <w:t xml:space="preserve">These were not fringe activities.</w:t>
+      </w:r>
+      <w:r>
+        <w:t xml:space="preserve"> </w:t>
+      </w:r>
+      <w:r>
+        <w:t xml:space="preserve">Senator Robert</w:t>
+      </w:r>
+      <w:r>
+        <w:t xml:space="preserve"> </w:t>
+      </w:r>
+      <w:r>
+        <w:t xml:space="preserve">“</w:t>
+      </w:r>
+      <w:r>
+        <w:t xml:space="preserve">Bobby</w:t>
+      </w:r>
+      <w:r>
+        <w:t xml:space="preserve">”</w:t>
+      </w:r>
+      <w:r>
+        <w:t xml:space="preserve"> </w:t>
+      </w:r>
+      <w:r>
+        <w:t xml:space="preserve">Kennedy worked for Senator Joe McCarthy early on,</w:t>
+      </w:r>
+      <w:r>
+        <w:t xml:space="preserve"> </w:t>
+      </w:r>
+      <w:r>
+        <w:t xml:space="preserve">and another newly elected congressman at the time, Richard Nixon, was a member of HUAC.</w:t>
       </w:r>
     </w:p>
     <w:p>
@@ -4225,21 +4233,15 @@
         <w:t xml:space="preserve"> </w:t>
       </w:r>
       <w:r>
-        <w:t xml:space="preserve">and president of the screen actors guild</w:t>
-      </w:r>
-      <w:r>
-        <w:t xml:space="preserve"> </w:t>
-      </w:r>
-      <w:r>
-        <w:t xml:space="preserve">(both of which he was at the time).</w:t>
-      </w:r>
-    </w:p>
-    <w:p>
-      <w:pPr>
-        <w:pStyle w:val="BodyText"/>
-      </w:pPr>
-      <w:r>
-        <w:t xml:space="preserve">As to Senator Joseph McCarthy’s</w:t>
+        <w:t xml:space="preserve">and president of the Hollywood Screen Actors Guild (both of which he was at the time).</w:t>
+      </w:r>
+    </w:p>
+    <w:p>
+      <w:pPr>
+        <w:pStyle w:val="BodyText"/>
+      </w:pPr>
+      <w:r>
+        <w:t xml:space="preserve">At first the studios stood up to Senator Joseph McCarthy and his</w:t>
       </w:r>
       <w:r>
         <w:t xml:space="preserve"> </w:t>
@@ -4257,13 +4259,13 @@
         <w:t xml:space="preserve"> </w:t>
       </w:r>
       <w:r>
-        <w:t xml:space="preserve">demagoguery,</w:t>
-      </w:r>
-      <w:r>
-        <w:t xml:space="preserve"> </w:t>
-      </w:r>
-      <w:r>
-        <w:t xml:space="preserve">the studios took the position that HUAC’s hearings were nonsense</w:t>
+        <w:t xml:space="preserve">demagoguery.</w:t>
+      </w:r>
+      <w:r>
+        <w:t xml:space="preserve"> </w:t>
+      </w:r>
+      <w:r>
+        <w:t xml:space="preserve">The studios took the position that HUAC’s hearings were nonsense</w:t>
       </w:r>
       <w:r>
         <w:t xml:space="preserve"> </w:t>
@@ -4281,25 +4283,19 @@
         <w:t xml:space="preserve"> </w:t>
       </w:r>
       <w:r>
-        <w:t xml:space="preserve">But when public pressure started to build</w:t>
-      </w:r>
-      <w:r>
-        <w:t xml:space="preserve"> </w:t>
-      </w:r>
-      <w:r>
-        <w:t xml:space="preserve">in the form of boycotts by the American Legion</w:t>
-      </w:r>
-      <w:r>
-        <w:t xml:space="preserve"> </w:t>
-      </w:r>
-      <w:r>
-        <w:t xml:space="preserve">and other politically powerful groups,</w:t>
-      </w:r>
-      <w:r>
-        <w:t xml:space="preserve"> </w:t>
-      </w:r>
-      <w:r>
-        <w:t xml:space="preserve">the box office was threatened, and the studios caved.</w:t>
+        <w:t xml:space="preserve">But when boycotts by the American Legion</w:t>
+      </w:r>
+      <w:r>
+        <w:t xml:space="preserve"> </w:t>
+      </w:r>
+      <w:r>
+        <w:t xml:space="preserve">and other politically powerful groups threatened the box office,</w:t>
+      </w:r>
+      <w:r>
+        <w:t xml:space="preserve"> </w:t>
+      </w:r>
+      <w:r>
+        <w:t xml:space="preserve">the studios caved.</w:t>
       </w:r>
     </w:p>
     <w:p>

</xml_diff>

<commit_message>
minor edit to Deal Obligations
</commit_message>
<xml_diff>
--- a/Deal_Obligations/Deal_Obligations.docx
+++ b/Deal_Obligations/Deal_Obligations.docx
@@ -4596,11 +4596,109 @@
       <w:pPr>
         <w:pStyle w:val="Heading4"/>
       </w:pPr>
-      <w:bookmarkStart w:id="60" w:name="morals-clauses-and-publishing-deals"/>
+      <w:bookmarkStart w:id="60" w:name="miley-cyrus-and-the-penis-cake"/>
+      <w:r>
+        <w:t xml:space="preserve">Miley Cyrus and the Penis Cake</w:t>
+      </w:r>
+      <w:bookmarkEnd w:id="60"/>
+    </w:p>
+    <w:p>
+      <w:pPr>
+        <w:pStyle w:val="FirstParagraph"/>
+      </w:pPr>
+      <w:hyperlink r:id="rId61">
+        <w:r>
+          <w:rPr>
+            <w:rStyle w:val="Hyperlink"/>
+          </w:rPr>
+          <w:t xml:space="preserve">Miley Cyrus Was Fired From</w:t>
+        </w:r>
+        <w:r>
+          <w:rPr>
+            <w:rStyle w:val="Hyperlink"/>
+          </w:rPr>
+          <w:t xml:space="preserve"> </w:t>
+        </w:r>
+        <w:r>
+          <w:rPr>
+            <w:rStyle w:val="Hyperlink"/>
+          </w:rPr>
+          <w:t xml:space="preserve">‘</w:t>
+        </w:r>
+        <w:r>
+          <w:rPr>
+            <w:rStyle w:val="Hyperlink"/>
+          </w:rPr>
+          <w:t xml:space="preserve">Hotel Transylvania</w:t>
+        </w:r>
+        <w:r>
+          <w:rPr>
+            <w:rStyle w:val="Hyperlink"/>
+          </w:rPr>
+          <w:t xml:space="preserve">’</w:t>
+        </w:r>
+        <w:r>
+          <w:rPr>
+            <w:rStyle w:val="Hyperlink"/>
+          </w:rPr>
+          <w:t xml:space="preserve"> </w:t>
+        </w:r>
+        <w:r>
+          <w:rPr>
+            <w:rStyle w:val="Hyperlink"/>
+          </w:rPr>
+          <w:t xml:space="preserve">for Penis Cake Photos | Hollywood Reporter</w:t>
+        </w:r>
+      </w:hyperlink>
+      <w:r>
+        <w:t xml:space="preserve">.</w:t>
+      </w:r>
+      <w:r>
+        <w:t xml:space="preserve"> </w:t>
+      </w:r>
+      <w:r>
+        <w:t xml:space="preserve">“</w:t>
+      </w:r>
+      <w:r>
+        <w:t xml:space="preserve">I got kicked off</w:t>
+      </w:r>
+      <w:r>
+        <w:t xml:space="preserve"> </w:t>
+      </w:r>
+      <w:r>
+        <w:t xml:space="preserve">‘</w:t>
+      </w:r>
+      <w:r>
+        <w:t xml:space="preserve">Hotel Transylvania</w:t>
+      </w:r>
+      <w:r>
+        <w:t xml:space="preserve">’</w:t>
+      </w:r>
+      <w:r>
+        <w:t xml:space="preserve"> </w:t>
+      </w:r>
+      <w:r>
+        <w:t xml:space="preserve">for buying Liam [Hemsworth] a penis cake for his birthday and licking it,</w:t>
+      </w:r>
+      <w:r>
+        <w:t xml:space="preserve">”</w:t>
+      </w:r>
+      <w:r>
+        <w:t xml:space="preserve"> </w:t>
+      </w:r>
+      <w:r>
+        <w:t xml:space="preserve">she tweeted Thursday.</w:t>
+      </w:r>
+    </w:p>
+    <w:p>
+      <w:pPr>
+        <w:pStyle w:val="Heading4"/>
+      </w:pPr>
+      <w:bookmarkStart w:id="62" w:name="morals-clauses-and-publishing-deals"/>
       <w:r>
         <w:t xml:space="preserve">Morals Clauses and Publishing Deals</w:t>
       </w:r>
-      <w:bookmarkEnd w:id="60"/>
+      <w:bookmarkEnd w:id="62"/>
     </w:p>
     <w:p>
       <w:pPr>
@@ -4686,7 +4784,7 @@
       <w:pPr>
         <w:pStyle w:val="BodyText"/>
       </w:pPr>
-      <w:hyperlink r:id="rId61">
+      <w:hyperlink r:id="rId63">
         <w:r>
           <w:rPr>
             <w:i/>
@@ -4736,7 +4834,7 @@
       <w:r>
         <w:t xml:space="preserve"> </w:t>
       </w:r>
-      <w:hyperlink r:id="rId62">
+      <w:hyperlink r:id="rId64">
         <w:r>
           <w:rPr>
             <w:rStyle w:val="Hyperlink"/>
@@ -4858,21 +4956,21 @@
       <w:pPr>
         <w:pStyle w:val="Heading2"/>
       </w:pPr>
-      <w:bookmarkStart w:id="63" w:name="studio-publisher-obligations"/>
+      <w:bookmarkStart w:id="65" w:name="studio-publisher-obligations"/>
       <w:r>
         <w:t xml:space="preserve">Studio-Publisher Obligations</w:t>
       </w:r>
-      <w:bookmarkEnd w:id="63"/>
+      <w:bookmarkEnd w:id="65"/>
     </w:p>
     <w:p>
       <w:pPr>
         <w:pStyle w:val="Heading3"/>
       </w:pPr>
-      <w:bookmarkStart w:id="64" w:name="Xb355c73dcfcaf02ec1dcf9e911d87d6786f127a"/>
+      <w:bookmarkStart w:id="66" w:name="Xb355c73dcfcaf02ec1dcf9e911d87d6786f127a"/>
       <w:r>
         <w:t xml:space="preserve">Satisfactory Work Product &amp; The Recording Industry</w:t>
       </w:r>
-      <w:bookmarkEnd w:id="64"/>
+      <w:bookmarkEnd w:id="66"/>
     </w:p>
     <w:p>
       <w:pPr>
@@ -5045,7 +5143,7 @@
       <w:pPr>
         <w:pStyle w:val="BlockText"/>
       </w:pPr>
-      <w:hyperlink r:id="rId65">
+      <w:hyperlink r:id="rId67">
         <w:r>
           <w:rPr>
             <w:rStyle w:val="Hyperlink"/>
@@ -5064,7 +5162,7 @@
       <w:r>
         <w:t xml:space="preserve"> </w:t>
       </w:r>
-      <w:hyperlink r:id="rId66">
+      <w:hyperlink r:id="rId68">
         <w:r>
           <w:rPr>
             <w:rStyle w:val="Hyperlink"/>
@@ -5145,7 +5243,7 @@
       <w:pPr>
         <w:pStyle w:val="BlockText"/>
       </w:pPr>
-      <w:hyperlink r:id="rId67">
+      <w:hyperlink r:id="rId69">
         <w:r>
           <w:rPr>
             <w:rStyle w:val="Hyperlink"/>
@@ -5322,21 +5420,21 @@
       <w:pPr>
         <w:pStyle w:val="Heading3"/>
       </w:pPr>
-      <w:bookmarkStart w:id="68" w:name="X7bb8c60c41e00a2cd323cd998f99e4a533c217c"/>
+      <w:bookmarkStart w:id="70" w:name="X7bb8c60c41e00a2cd323cd998f99e4a533c217c"/>
       <w:r>
         <w:t xml:space="preserve">Satisfactory Work Product In The Publishing Industry</w:t>
       </w:r>
-      <w:bookmarkEnd w:id="68"/>
+      <w:bookmarkEnd w:id="70"/>
     </w:p>
     <w:p>
       <w:pPr>
         <w:pStyle w:val="Heading4"/>
       </w:pPr>
-      <w:bookmarkStart w:id="69" w:name="how-book-advances-work"/>
+      <w:bookmarkStart w:id="71" w:name="how-book-advances-work"/>
       <w:r>
         <w:t xml:space="preserve">How Book Advances Work</w:t>
       </w:r>
-      <w:bookmarkEnd w:id="69"/>
+      <w:bookmarkEnd w:id="71"/>
     </w:p>
     <w:p>
       <w:pPr>
@@ -5744,24 +5842,24 @@
       <w:pPr>
         <w:pStyle w:val="Heading3"/>
       </w:pPr>
-      <w:bookmarkStart w:id="70" w:name="X10e8a5277757ee77526f8703444eb3037a92bf6"/>
+      <w:bookmarkStart w:id="72" w:name="X10e8a5277757ee77526f8703444eb3037a92bf6"/>
       <w:r>
         <w:rPr>
           <w:i/>
         </w:rPr>
         <w:t xml:space="preserve">Harcourt Brace Jovanovich, Inc. v. Goldwater &amp; Shadegg</w:t>
       </w:r>
-      <w:bookmarkEnd w:id="70"/>
+      <w:bookmarkEnd w:id="72"/>
     </w:p>
     <w:p>
       <w:pPr>
         <w:pStyle w:val="Heading6"/>
       </w:pPr>
-      <w:bookmarkStart w:id="71" w:name="united-states-district-court-sdny-1982"/>
+      <w:bookmarkStart w:id="73" w:name="united-states-district-court-sdny-1982"/>
       <w:r>
         <w:t xml:space="preserve">United States District Court (SDNY 1982)</w:t>
       </w:r>
-      <w:bookmarkEnd w:id="71"/>
+      <w:bookmarkEnd w:id="73"/>
     </w:p>
     <w:p>
       <w:pPr>
@@ -5771,7 +5869,7 @@
           <w:ilvl w:val="0"/>
         </w:numPr>
       </w:pPr>
-      <w:hyperlink r:id="rId72">
+      <w:hyperlink r:id="rId74">
         <w:r>
           <w:rPr>
             <w:rStyle w:val="Hyperlink"/>
@@ -5788,7 +5886,7 @@
           <w:ilvl w:val="0"/>
         </w:numPr>
       </w:pPr>
-      <w:hyperlink r:id="rId73">
+      <w:hyperlink r:id="rId75">
         <w:r>
           <w:rPr>
             <w:rStyle w:val="Hyperlink"/>
@@ -5805,7 +5903,7 @@
           <w:ilvl w:val="0"/>
         </w:numPr>
       </w:pPr>
-      <w:hyperlink r:id="rId74">
+      <w:hyperlink r:id="rId76">
         <w:r>
           <w:rPr>
             <w:rStyle w:val="Hyperlink"/>
@@ -5818,11 +5916,11 @@
       <w:pPr>
         <w:pStyle w:val="Heading4"/>
       </w:pPr>
-      <w:bookmarkStart w:id="75" w:name="opinion"/>
+      <w:bookmarkStart w:id="77" w:name="opinion"/>
       <w:r>
         <w:t xml:space="preserve">OPINION</w:t>
       </w:r>
-      <w:bookmarkEnd w:id="75"/>
+      <w:bookmarkEnd w:id="77"/>
     </w:p>
     <w:p>
       <w:pPr>
@@ -5836,11 +5934,11 @@
       <w:pPr>
         <w:pStyle w:val="Heading4"/>
       </w:pPr>
-      <w:bookmarkStart w:id="76" w:name="findings-of-fact-and-conclusions-of-law"/>
+      <w:bookmarkStart w:id="78" w:name="findings-of-fact-and-conclusions-of-law"/>
       <w:r>
         <w:t xml:space="preserve">FINDINGS OF FACT AND CONCLUSIONS OF LAW</w:t>
       </w:r>
-      <w:bookmarkEnd w:id="76"/>
+      <w:bookmarkEnd w:id="78"/>
     </w:p>
     <w:p>
       <w:pPr>
@@ -8148,7 +8246,7 @@
       <w:pPr>
         <w:pStyle w:val="Heading4"/>
       </w:pPr>
-      <w:bookmarkStart w:id="77" w:name="notes-on-hbj-v.-barry-goldwater"/>
+      <w:bookmarkStart w:id="79" w:name="notes-on-hbj-v.-barry-goldwater"/>
       <w:r>
         <w:t xml:space="preserve">Notes on</w:t>
       </w:r>
@@ -8161,7 +8259,7 @@
         </w:rPr>
         <w:t xml:space="preserve">HBJ v. Barry Goldwater</w:t>
       </w:r>
-      <w:bookmarkEnd w:id="77"/>
+      <w:bookmarkEnd w:id="79"/>
     </w:p>
     <w:p>
       <w:pPr>
@@ -8365,7 +8463,7 @@
       <w:r>
         <w:t xml:space="preserve"> </w:t>
       </w:r>
-      <w:hyperlink r:id="rId78">
+      <w:hyperlink r:id="rId80">
         <w:r>
           <w:rPr>
             <w:i/>
@@ -8630,11 +8728,11 @@
       <w:pPr>
         <w:pStyle w:val="Heading4"/>
       </w:pPr>
-      <w:bookmarkStart w:id="79" w:name="the-satisfactory-manuscript-clause"/>
+      <w:bookmarkStart w:id="81" w:name="the-satisfactory-manuscript-clause"/>
       <w:r>
         <w:t xml:space="preserve">The Satisfactory Manuscript Clause</w:t>
       </w:r>
-      <w:bookmarkEnd w:id="79"/>
+      <w:bookmarkEnd w:id="81"/>
     </w:p>
     <w:p>
       <w:pPr>
@@ -8716,11 +8814,11 @@
       <w:pPr>
         <w:pStyle w:val="Heading4"/>
       </w:pPr>
-      <w:bookmarkStart w:id="80" w:name="modern-editors"/>
+      <w:bookmarkStart w:id="82" w:name="modern-editors"/>
       <w:r>
         <w:t xml:space="preserve">Modern Editors</w:t>
       </w:r>
-      <w:bookmarkEnd w:id="80"/>
+      <w:bookmarkEnd w:id="82"/>
     </w:p>
     <w:p>
       <w:pPr>
@@ -8812,24 +8910,24 @@
       <w:pPr>
         <w:pStyle w:val="Heading3"/>
       </w:pPr>
-      <w:bookmarkStart w:id="81" w:name="doubleday-company-inc.-v.-tony-curtis"/>
+      <w:bookmarkStart w:id="83" w:name="doubleday-company-inc.-v.-tony-curtis"/>
       <w:r>
         <w:rPr>
           <w:i/>
         </w:rPr>
         <w:t xml:space="preserve">Doubleday &amp; Company, Inc. v. Tony Curtis</w:t>
       </w:r>
-      <w:bookmarkEnd w:id="81"/>
+      <w:bookmarkEnd w:id="83"/>
     </w:p>
     <w:p>
       <w:pPr>
         <w:pStyle w:val="Heading6"/>
       </w:pPr>
-      <w:bookmarkStart w:id="82" w:name="Xcc1053b721b28439d9431c4f4d4c6cfd3fcbc11"/>
+      <w:bookmarkStart w:id="84" w:name="Xcc1053b721b28439d9431c4f4d4c6cfd3fcbc11"/>
       <w:r>
         <w:t xml:space="preserve">United States Court of Appeals Second Circuit (1985)</w:t>
       </w:r>
-      <w:bookmarkEnd w:id="82"/>
+      <w:bookmarkEnd w:id="84"/>
     </w:p>
     <w:p>
       <w:pPr>
@@ -8839,7 +8937,7 @@
           <w:ilvl w:val="0"/>
         </w:numPr>
       </w:pPr>
-      <w:hyperlink r:id="rId83">
+      <w:hyperlink r:id="rId85">
         <w:r>
           <w:rPr>
             <w:rStyle w:val="Hyperlink"/>
@@ -8856,7 +8954,7 @@
           <w:ilvl w:val="0"/>
         </w:numPr>
       </w:pPr>
-      <w:hyperlink r:id="rId84">
+      <w:hyperlink r:id="rId86">
         <w:r>
           <w:rPr>
             <w:rStyle w:val="Hyperlink"/>
@@ -9011,21 +9109,21 @@
       <w:pPr>
         <w:pStyle w:val="Heading3"/>
       </w:pPr>
-      <w:bookmarkStart w:id="85" w:name="i."/>
+      <w:bookmarkStart w:id="87" w:name="i."/>
       <w:r>
         <w:t xml:space="preserve">I.</w:t>
       </w:r>
-      <w:bookmarkEnd w:id="85"/>
+      <w:bookmarkEnd w:id="87"/>
     </w:p>
     <w:p>
       <w:pPr>
         <w:pStyle w:val="Heading4"/>
       </w:pPr>
-      <w:bookmarkStart w:id="86" w:name="background"/>
+      <w:bookmarkStart w:id="88" w:name="background"/>
       <w:r>
         <w:t xml:space="preserve">BACKGROUND</w:t>
       </w:r>
-      <w:bookmarkEnd w:id="86"/>
+      <w:bookmarkEnd w:id="88"/>
     </w:p>
     <w:p>
       <w:pPr>
@@ -10359,14 +10457,14 @@
       <w:pPr>
         <w:pStyle w:val="Heading4"/>
       </w:pPr>
-      <w:bookmarkStart w:id="87" w:name="proceedings-in-the-district-court"/>
+      <w:bookmarkStart w:id="89" w:name="proceedings-in-the-district-court"/>
       <w:r>
         <w:rPr>
           <w:i/>
         </w:rPr>
         <w:t xml:space="preserve">Proceedings in the District Court</w:t>
       </w:r>
-      <w:bookmarkEnd w:id="87"/>
+      <w:bookmarkEnd w:id="89"/>
     </w:p>
     <w:p>
       <w:pPr>
@@ -10621,14 +10719,14 @@
       <w:pPr>
         <w:pStyle w:val="Heading4"/>
       </w:pPr>
-      <w:bookmarkStart w:id="88" w:name="the-decision-of-the-district-court"/>
+      <w:bookmarkStart w:id="90" w:name="the-decision-of-the-district-court"/>
       <w:r>
         <w:rPr>
           <w:i/>
         </w:rPr>
         <w:t xml:space="preserve">The Decision of the District Court</w:t>
       </w:r>
-      <w:bookmarkEnd w:id="88"/>
+      <w:bookmarkEnd w:id="90"/>
     </w:p>
     <w:p>
       <w:pPr>
@@ -10868,27 +10966,27 @@
       <w:pPr>
         <w:pStyle w:val="Heading3"/>
       </w:pPr>
-      <w:bookmarkStart w:id="89" w:name="ii."/>
+      <w:bookmarkStart w:id="91" w:name="ii."/>
       <w:r>
         <w:t xml:space="preserve">II.</w:t>
       </w:r>
-      <w:bookmarkEnd w:id="89"/>
+      <w:bookmarkEnd w:id="91"/>
     </w:p>
     <w:p>
       <w:pPr>
         <w:pStyle w:val="Heading4"/>
       </w:pPr>
-      <w:bookmarkStart w:id="90" w:name="discussion"/>
+      <w:bookmarkStart w:id="92" w:name="discussion"/>
       <w:r>
         <w:t xml:space="preserve">DISCUSSION</w:t>
       </w:r>
-      <w:bookmarkEnd w:id="90"/>
+      <w:bookmarkEnd w:id="92"/>
     </w:p>
     <w:p>
       <w:pPr>
         <w:pStyle w:val="Heading4"/>
       </w:pPr>
-      <w:bookmarkStart w:id="91" w:name="X2871837fef9ec2d7a50382159d198b93c8dbb29"/>
+      <w:bookmarkStart w:id="93" w:name="X2871837fef9ec2d7a50382159d198b93c8dbb29"/>
       <w:r>
         <w:t xml:space="preserve">A.</w:t>
       </w:r>
@@ -10901,7 +10999,7 @@
         </w:rPr>
         <w:t xml:space="preserve">The Publisher’s Duty to Perform in Good Faith.</w:t>
       </w:r>
-      <w:bookmarkEnd w:id="91"/>
+      <w:bookmarkEnd w:id="93"/>
     </w:p>
     <w:p>
       <w:pPr>
@@ -11052,7 +11150,7 @@
       <w:r>
         <w:t xml:space="preserve"> </w:t>
       </w:r>
-      <w:hyperlink r:id="rId92">
+      <w:hyperlink r:id="rId94">
         <w:r>
           <w:rPr>
             <w:i/>
@@ -11168,7 +11266,7 @@
       <w:r>
         <w:t xml:space="preserve"> </w:t>
       </w:r>
-      <w:hyperlink r:id="rId92">
+      <w:hyperlink r:id="rId94">
         <w:r>
           <w:rPr>
             <w:rStyle w:val="Hyperlink"/>
@@ -11414,7 +11512,7 @@
       <w:pPr>
         <w:pStyle w:val="Heading4"/>
       </w:pPr>
-      <w:bookmarkStart w:id="93" w:name="b.-doubledays-good-faith."/>
+      <w:bookmarkStart w:id="95" w:name="b.-doubledays-good-faith."/>
       <w:r>
         <w:t xml:space="preserve">B.</w:t>
       </w:r>
@@ -11427,7 +11525,7 @@
         </w:rPr>
         <w:t xml:space="preserve">Doubleday’s Good Faith.</w:t>
       </w:r>
-      <w:bookmarkEnd w:id="93"/>
+      <w:bookmarkEnd w:id="95"/>
     </w:p>
     <w:p>
       <w:pPr>
@@ -11694,7 +11792,7 @@
       <w:r>
         <w:t xml:space="preserve"> </w:t>
       </w:r>
-      <w:hyperlink r:id="rId94">
+      <w:hyperlink r:id="rId96">
         <w:r>
           <w:rPr>
             <w:i/>
@@ -11721,7 +11819,7 @@
       <w:r>
         <w:t xml:space="preserve"> </w:t>
       </w:r>
-      <w:hyperlink r:id="rId72">
+      <w:hyperlink r:id="rId74">
         <w:r>
           <w:rPr>
             <w:i/>
@@ -11955,7 +12053,7 @@
       <w:pPr>
         <w:pStyle w:val="Heading4"/>
       </w:pPr>
-      <w:bookmarkStart w:id="95" w:name="Xce7f6ea4fefb602ce017c5cfb619bdf1f3b5894"/>
+      <w:bookmarkStart w:id="97" w:name="Xce7f6ea4fefb602ce017c5cfb619bdf1f3b5894"/>
       <w:r>
         <w:t xml:space="preserve">C.</w:t>
       </w:r>
@@ -11968,7 +12066,7 @@
         </w:rPr>
         <w:t xml:space="preserve">Doubleday’s Action For Return of the Advance.</w:t>
       </w:r>
-      <w:bookmarkEnd w:id="95"/>
+      <w:bookmarkEnd w:id="97"/>
     </w:p>
     <w:p>
       <w:pPr>
@@ -12077,21 +12175,21 @@
       <w:pPr>
         <w:pStyle w:val="Heading3"/>
       </w:pPr>
-      <w:bookmarkStart w:id="96" w:name="iii."/>
+      <w:bookmarkStart w:id="98" w:name="iii."/>
       <w:r>
         <w:t xml:space="preserve">III.</w:t>
       </w:r>
-      <w:bookmarkEnd w:id="96"/>
+      <w:bookmarkEnd w:id="98"/>
     </w:p>
     <w:p>
       <w:pPr>
         <w:pStyle w:val="Heading4"/>
       </w:pPr>
-      <w:bookmarkStart w:id="97" w:name="conclusion"/>
+      <w:bookmarkStart w:id="99" w:name="conclusion"/>
       <w:r>
         <w:t xml:space="preserve">CONCLUSION</w:t>
       </w:r>
-      <w:bookmarkEnd w:id="97"/>
+      <w:bookmarkEnd w:id="99"/>
     </w:p>
     <w:p>
       <w:pPr>
@@ -12129,7 +12227,7 @@
       <w:pPr>
         <w:pStyle w:val="Heading4"/>
       </w:pPr>
-      <w:bookmarkStart w:id="98" w:name="notes-on-doubleday-v.-tony-curtis"/>
+      <w:bookmarkStart w:id="100" w:name="notes-on-doubleday-v.-tony-curtis"/>
       <w:r>
         <w:t xml:space="preserve">Notes on</w:t>
       </w:r>
@@ -12142,7 +12240,7 @@
         </w:rPr>
         <w:t xml:space="preserve">Doubleday v. Tony Curtis</w:t>
       </w:r>
-      <w:bookmarkEnd w:id="98"/>
+      <w:bookmarkEnd w:id="100"/>
     </w:p>
     <w:p>
       <w:pPr>
@@ -12459,24 +12557,24 @@
       <w:pPr>
         <w:pStyle w:val="Heading3"/>
       </w:pPr>
-      <w:bookmarkStart w:id="99" w:name="zilg-v.-prentice-hall-inc."/>
+      <w:bookmarkStart w:id="101" w:name="zilg-v.-prentice-hall-inc."/>
       <w:r>
         <w:rPr>
           <w:i/>
         </w:rPr>
         <w:t xml:space="preserve">Zilg v. Prentice-Hall, Inc.</w:t>
       </w:r>
-      <w:bookmarkEnd w:id="99"/>
+      <w:bookmarkEnd w:id="101"/>
     </w:p>
     <w:p>
       <w:pPr>
         <w:pStyle w:val="Heading6"/>
       </w:pPr>
-      <w:bookmarkStart w:id="100" w:name="second-circuit-court-of-appeals-1983"/>
+      <w:bookmarkStart w:id="102" w:name="second-circuit-court-of-appeals-1983"/>
       <w:r>
         <w:t xml:space="preserve">Second Circuit Court of Appeals (1983)</w:t>
       </w:r>
-      <w:bookmarkEnd w:id="100"/>
+      <w:bookmarkEnd w:id="102"/>
     </w:p>
     <w:p>
       <w:pPr>
@@ -12486,7 +12584,7 @@
           <w:ilvl w:val="0"/>
         </w:numPr>
       </w:pPr>
-      <w:hyperlink r:id="rId101">
+      <w:hyperlink r:id="rId103">
         <w:r>
           <w:rPr>
             <w:rStyle w:val="Hyperlink"/>
@@ -12503,7 +12601,7 @@
           <w:ilvl w:val="0"/>
         </w:numPr>
       </w:pPr>
-      <w:hyperlink r:id="rId102">
+      <w:hyperlink r:id="rId104">
         <w:r>
           <w:rPr>
             <w:rStyle w:val="Hyperlink"/>
@@ -12598,11 +12696,11 @@
       <w:pPr>
         <w:pStyle w:val="Heading3"/>
       </w:pPr>
-      <w:bookmarkStart w:id="103" w:name="background-1"/>
+      <w:bookmarkStart w:id="105" w:name="background-1"/>
       <w:r>
         <w:t xml:space="preserve">BACKGROUND</w:t>
       </w:r>
-      <w:bookmarkEnd w:id="103"/>
+      <w:bookmarkEnd w:id="105"/>
     </w:p>
     <w:p>
       <w:pPr>
@@ -14228,11 +14326,11 @@
       <w:pPr>
         <w:pStyle w:val="Heading3"/>
       </w:pPr>
-      <w:bookmarkStart w:id="104" w:name="discussion-1"/>
+      <w:bookmarkStart w:id="106" w:name="discussion-1"/>
       <w:r>
         <w:t xml:space="preserve">DISCUSSION</w:t>
       </w:r>
-      <w:bookmarkEnd w:id="104"/>
+      <w:bookmarkEnd w:id="106"/>
     </w:p>
     <w:p>
       <w:pPr>
@@ -14264,7 +14362,7 @@
       <w:pPr>
         <w:pStyle w:val="Heading4"/>
       </w:pPr>
-      <w:bookmarkStart w:id="105" w:name="p-hs-breach-of-contract"/>
+      <w:bookmarkStart w:id="107" w:name="p-hs-breach-of-contract"/>
       <w:r>
         <w:t xml:space="preserve">2.</w:t>
       </w:r>
@@ -14277,7 +14375,7 @@
         </w:rPr>
         <w:t xml:space="preserve">P-H’s Breach of Contract</w:t>
       </w:r>
-      <w:bookmarkEnd w:id="105"/>
+      <w:bookmarkEnd w:id="107"/>
     </w:p>
     <w:p>
       <w:pPr>
@@ -14423,7 +14521,7 @@
       <w:r>
         <w:t xml:space="preserve"> </w:t>
       </w:r>
-      <w:hyperlink r:id="rId106">
+      <w:hyperlink r:id="rId108">
         <w:r>
           <w:rPr>
             <w:i/>
@@ -14933,7 +15031,7 @@
       <w:r>
         <w:t xml:space="preserve"> </w:t>
       </w:r>
-      <w:hyperlink r:id="rId107">
+      <w:hyperlink r:id="rId109">
         <w:r>
           <w:rPr>
             <w:i/>
@@ -15880,7 +15978,7 @@
       <w:pPr>
         <w:pStyle w:val="Heading4"/>
       </w:pPr>
-      <w:bookmarkStart w:id="108" w:name="notes-on-zilg-v.-prentice-hall"/>
+      <w:bookmarkStart w:id="110" w:name="notes-on-zilg-v.-prentice-hall"/>
       <w:r>
         <w:t xml:space="preserve">Notes on</w:t>
       </w:r>
@@ -15893,7 +15991,7 @@
         </w:rPr>
         <w:t xml:space="preserve">Zilg v. Prentice-Hall</w:t>
       </w:r>
-      <w:bookmarkEnd w:id="108"/>
+      <w:bookmarkEnd w:id="110"/>
     </w:p>
     <w:p>
       <w:pPr>
@@ -16038,7 +16136,7 @@
           <w:ilvl w:val="0"/>
         </w:numPr>
       </w:pPr>
-      <w:hyperlink r:id="rId102">
+      <w:hyperlink r:id="rId104">
         <w:r>
           <w:rPr>
             <w:i/>
@@ -16053,7 +16151,7 @@
       <w:r>
         <w:t xml:space="preserve">717 F.2d 671 (2nd Cir. 1983)(</w:t>
       </w:r>
-      <w:hyperlink r:id="rId109">
+      <w:hyperlink r:id="rId111">
         <w:r>
           <w:rPr>
             <w:rStyle w:val="Hyperlink"/>
@@ -16069,21 +16167,21 @@
       <w:pPr>
         <w:pStyle w:val="Heading2"/>
       </w:pPr>
-      <w:bookmarkStart w:id="110" w:name="royalties-profits"/>
+      <w:bookmarkStart w:id="112" w:name="royalties-profits"/>
       <w:r>
         <w:t xml:space="preserve">Royalties &amp; Profits</w:t>
       </w:r>
-      <w:bookmarkEnd w:id="110"/>
+      <w:bookmarkEnd w:id="112"/>
     </w:p>
     <w:p>
       <w:pPr>
         <w:pStyle w:val="Heading3"/>
       </w:pPr>
-      <w:bookmarkStart w:id="111" w:name="book-royalties"/>
+      <w:bookmarkStart w:id="113" w:name="book-royalties"/>
       <w:r>
         <w:t xml:space="preserve">Book Royalties</w:t>
       </w:r>
-      <w:bookmarkEnd w:id="111"/>
+      <w:bookmarkEnd w:id="113"/>
     </w:p>
     <w:p>
       <w:pPr>
@@ -16183,17 +16281,17 @@
       <w:pPr>
         <w:pStyle w:val="Heading3"/>
       </w:pPr>
-      <w:bookmarkStart w:id="112" w:name="hollywood-accounting"/>
+      <w:bookmarkStart w:id="114" w:name="hollywood-accounting"/>
       <w:r>
         <w:t xml:space="preserve">Hollywood Accounting</w:t>
       </w:r>
-      <w:bookmarkEnd w:id="112"/>
+      <w:bookmarkEnd w:id="114"/>
     </w:p>
     <w:p>
       <w:pPr>
         <w:pStyle w:val="FirstParagraph"/>
       </w:pPr>
-      <w:hyperlink r:id="rId113">
+      <w:hyperlink r:id="rId115">
         <w:r>
           <w:rPr>
             <w:rStyle w:val="Hyperlink"/>
@@ -16464,7 +16562,7 @@
       <w:pPr>
         <w:pStyle w:val="BodyText"/>
       </w:pPr>
-      <w:hyperlink r:id="rId113">
+      <w:hyperlink r:id="rId115">
         <w:r>
           <w:rPr>
             <w:rStyle w:val="Hyperlink"/>
@@ -16477,24 +16575,24 @@
       <w:pPr>
         <w:pStyle w:val="Heading3"/>
       </w:pPr>
-      <w:bookmarkStart w:id="114" w:name="buchwald-v.-paramount-pictures"/>
+      <w:bookmarkStart w:id="116" w:name="buchwald-v.-paramount-pictures"/>
       <w:r>
         <w:rPr>
           <w:i/>
         </w:rPr>
         <w:t xml:space="preserve">Buchwald v. Paramount Pictures</w:t>
       </w:r>
-      <w:bookmarkEnd w:id="114"/>
+      <w:bookmarkEnd w:id="116"/>
     </w:p>
     <w:p>
       <w:pPr>
         <w:pStyle w:val="Heading6"/>
       </w:pPr>
-      <w:bookmarkStart w:id="115" w:name="superior-court-of-california-1990"/>
+      <w:bookmarkStart w:id="117" w:name="superior-court-of-california-1990"/>
       <w:r>
         <w:t xml:space="preserve">Superior Court of California (1990)</w:t>
       </w:r>
-      <w:bookmarkEnd w:id="115"/>
+      <w:bookmarkEnd w:id="117"/>
     </w:p>
     <w:p>
       <w:pPr>
@@ -16818,17 +16916,17 @@
       <w:pPr>
         <w:pStyle w:val="Heading4"/>
       </w:pPr>
-      <w:bookmarkStart w:id="116" w:name="two-accounting-methods"/>
+      <w:bookmarkStart w:id="118" w:name="two-accounting-methods"/>
       <w:r>
         <w:t xml:space="preserve">Two Accounting Methods</w:t>
       </w:r>
-      <w:bookmarkEnd w:id="116"/>
+      <w:bookmarkEnd w:id="118"/>
     </w:p>
     <w:p>
       <w:pPr>
         <w:pStyle w:val="FirstParagraph"/>
       </w:pPr>
-      <w:hyperlink r:id="rId113">
+      <w:hyperlink r:id="rId115">
         <w:r>
           <w:rPr>
             <w:rStyle w:val="Hyperlink"/>
@@ -16939,7 +17037,7 @@
       <w:r>
         <w:t xml:space="preserve">(Cal. App. 1992)(</w:t>
       </w:r>
-      <w:hyperlink r:id="rId113">
+      <w:hyperlink r:id="rId115">
         <w:r>
           <w:rPr>
             <w:rStyle w:val="Hyperlink"/>
@@ -16959,7 +17057,7 @@
           <w:ilvl w:val="0"/>
         </w:numPr>
       </w:pPr>
-      <w:hyperlink r:id="rId117">
+      <w:hyperlink r:id="rId119">
         <w:r>
           <w:rPr>
             <w:i/>
@@ -16983,7 +17081,7 @@
           <w:ilvl w:val="0"/>
         </w:numPr>
       </w:pPr>
-      <w:hyperlink r:id="rId118">
+      <w:hyperlink r:id="rId120">
         <w:r>
           <w:rPr>
             <w:rStyle w:val="Hyperlink"/>
@@ -16996,11 +17094,11 @@
       <w:pPr>
         <w:pStyle w:val="Heading3"/>
       </w:pPr>
-      <w:bookmarkStart w:id="119" w:name="totally-optional-readings-viewings"/>
+      <w:bookmarkStart w:id="121" w:name="totally-optional-readings-viewings"/>
       <w:r>
         <w:t xml:space="preserve">Totally Optional Readings &amp; Viewings</w:t>
       </w:r>
-      <w:bookmarkEnd w:id="119"/>
+      <w:bookmarkEnd w:id="121"/>
     </w:p>
     <w:p>
       <w:pPr>
@@ -17010,7 +17108,7 @@
           <w:ilvl w:val="0"/>
         </w:numPr>
       </w:pPr>
-      <w:hyperlink r:id="rId120">
+      <w:hyperlink r:id="rId122">
         <w:r>
           <w:rPr>
             <w:rStyle w:val="Hyperlink"/>
@@ -17030,7 +17128,7 @@
           <w:ilvl w:val="0"/>
         </w:numPr>
       </w:pPr>
-      <w:hyperlink r:id="rId121">
+      <w:hyperlink r:id="rId123">
         <w:r>
           <w:rPr>
             <w:rStyle w:val="Hyperlink"/>
@@ -17073,109 +17171,6 @@
 <file path=word/numbering.xml><?xml version="1.0" encoding="utf-8"?>
 <w:numbering xmlns:w="http://schemas.openxmlformats.org/wordprocessingml/2006/main">
   <w:abstractNum w:abstractNumId="990">
-    <w:nsid w:val="170cd2de"/>
-    <w:multiLevelType w:val="multilevel"/>
-    <w:lvl w:ilvl="0">
-      <w:numFmt w:val="bullet"/>
-      <w:lvlText w:val=" "/>
-      <w:lvlJc w:val="left"/>
-      <w:pPr>
-        <w:tabs>
-          <w:tab w:val="num" w:pos="0"/>
-        </w:tabs>
-        <w:ind w:left="480" w:hanging="480"/>
-      </w:pPr>
-    </w:lvl>
-    <w:lvl w:ilvl="1">
-      <w:numFmt w:val="bullet"/>
-      <w:lvlText w:val=" "/>
-      <w:lvlJc w:val="left"/>
-      <w:pPr>
-        <w:tabs>
-          <w:tab w:val="num" w:pos="720"/>
-        </w:tabs>
-        <w:ind w:left="1200" w:hanging="480"/>
-      </w:pPr>
-    </w:lvl>
-    <w:lvl w:ilvl="2">
-      <w:numFmt w:val="bullet"/>
-      <w:lvlText w:val=" "/>
-      <w:lvlJc w:val="left"/>
-      <w:pPr>
-        <w:tabs>
-          <w:tab w:val="num" w:pos="1440"/>
-        </w:tabs>
-        <w:ind w:left="1920" w:hanging="480"/>
-      </w:pPr>
-    </w:lvl>
-    <w:lvl w:ilvl="3">
-      <w:numFmt w:val="bullet"/>
-      <w:lvlText w:val=" "/>
-      <w:lvlJc w:val="left"/>
-      <w:pPr>
-        <w:tabs>
-          <w:tab w:val="num" w:pos="2160"/>
-        </w:tabs>
-        <w:ind w:left="2640" w:hanging="480"/>
-      </w:pPr>
-    </w:lvl>
-    <w:lvl w:ilvl="4">
-      <w:numFmt w:val="bullet"/>
-      <w:lvlText w:val=" "/>
-      <w:lvlJc w:val="left"/>
-      <w:pPr>
-        <w:tabs>
-          <w:tab w:val="num" w:pos="2880"/>
-        </w:tabs>
-        <w:ind w:left="3360" w:hanging="480"/>
-      </w:pPr>
-    </w:lvl>
-    <w:lvl w:ilvl="5">
-      <w:numFmt w:val="bullet"/>
-      <w:lvlText w:val=" "/>
-      <w:lvlJc w:val="left"/>
-      <w:pPr>
-        <w:tabs>
-          <w:tab w:val="num" w:pos="3600"/>
-        </w:tabs>
-        <w:ind w:left="4080" w:hanging="480"/>
-      </w:pPr>
-    </w:lvl>
-    <w:lvl w:ilvl="6">
-      <w:numFmt w:val="bullet"/>
-      <w:lvlText w:val=" "/>
-      <w:lvlJc w:val="left"/>
-      <w:pPr>
-        <w:tabs>
-          <w:tab w:val="num" w:pos="4320"/>
-        </w:tabs>
-        <w:ind w:left="4800" w:hanging="480"/>
-      </w:pPr>
-    </w:lvl>
-    <w:lvl w:ilvl="7">
-      <w:numFmt w:val="bullet"/>
-      <w:lvlText w:val=" "/>
-      <w:lvlJc w:val="left"/>
-      <w:pPr>
-        <w:tabs>
-          <w:tab w:val="num" w:pos="5040"/>
-        </w:tabs>
-        <w:ind w:left="5520" w:hanging="480"/>
-      </w:pPr>
-    </w:lvl>
-    <w:lvl w:ilvl="8">
-      <w:numFmt w:val="bullet"/>
-      <w:lvlText w:val=" "/>
-      <w:lvlJc w:val="left"/>
-      <w:pPr>
-        <w:tabs>
-          <w:tab w:val="num" w:pos="5760"/>
-        </w:tabs>
-        <w:ind w:left="6240" w:hanging="480"/>
-      </w:pPr>
-    </w:lvl>
-  </w:abstractNum>
-  <w:abstractNum w:abstractNumId="990">
     <w:nsid w:val="2c1ae401"/>
     <w:multiLevelType w:val="multilevel"/>
     <w:lvl w:ilvl="0">
@@ -17829,9 +17824,6 @@
       </w:pPr>
     </w:lvl>
   </w:abstractNum>
-  <w:num w:numId="1000">
-    <w:abstractNumId w:val="990"/>
-  </w:num>
   <w:num w:numId="1000">
     <w:abstractNumId w:val="990"/>
   </w:num>

</xml_diff>